<commit_message>
recreated mvabund tables for multi-yr mods after adding first pods models
</commit_message>
<xml_diff>
--- a/Figures_Tables/mvabund/mvabund_anovas_allyears_Q1.docx
+++ b/Figures_Tables/mvabund/mvabund_anovas_allyears_Q1.docx
@@ -2,7 +2,7 @@
 <file path=word/document.xml><?xml version="1.0" encoding="utf-8"?>
 <w:document xmlns:wpc="http://schemas.microsoft.com/office/word/2010/wordprocessingCanvas" xmlns:cx="http://schemas.microsoft.com/office/drawing/2014/chartex" xmlns:cx1="http://schemas.microsoft.com/office/drawing/2015/9/8/chartex" xmlns:cx2="http://schemas.microsoft.com/office/drawing/2015/10/21/chartex" xmlns:cx3="http://schemas.microsoft.com/office/drawing/2016/5/9/chartex" xmlns:cx4="http://schemas.microsoft.com/office/drawing/2016/5/10/chartex" xmlns:cx5="http://schemas.microsoft.com/office/drawing/2016/5/11/chartex" xmlns:cx6="http://schemas.microsoft.com/office/drawing/2016/5/12/chartex" xmlns:cx7="http://schemas.microsoft.com/office/drawing/2016/5/13/chartex" xmlns:cx8="http://schemas.microsoft.com/office/drawing/2016/5/14/chartex" xmlns:mc="http://schemas.openxmlformats.org/markup-compatibility/2006" xmlns:aink="http://schemas.microsoft.com/office/drawing/2016/ink" xmlns:am3d="http://schemas.microsoft.com/office/drawing/2017/model3d" xmlns:o="urn:schemas-microsoft-com:office:office" xmlns:r="http://schemas.openxmlformats.org/officeDocument/2006/relationships" xmlns:m="http://schemas.openxmlformats.org/officeDocument/2006/math" xmlns:v="urn:schemas-microsoft-com:vml" xmlns:wp14="http://schemas.microsoft.com/office/word/2010/wordprocessingDrawing" xmlns:wp="http://schemas.openxmlformats.org/drawingml/2006/wordprocessingDrawing" xmlns:w10="urn:schemas-microsoft-com:office:word" xmlns:w="http://schemas.openxmlformats.org/wordprocessingml/2006/main" xmlns:w14="http://schemas.microsoft.com/office/word/2010/wordml" xmlns:w15="http://schemas.microsoft.com/office/word/2012/wordml" xmlns:w16cex="http://schemas.microsoft.com/office/word/2018/wordml/cex" xmlns:w16cid="http://schemas.microsoft.com/office/word/2016/wordml/cid" xmlns:w16="http://schemas.microsoft.com/office/word/2018/wordml" xmlns:w16se="http://schemas.microsoft.com/office/word/2015/wordml/symex" xmlns:wpg="http://schemas.microsoft.com/office/word/2010/wordprocessingGroup" xmlns:wpi="http://schemas.microsoft.com/office/word/2010/wordprocessingInk" xmlns:wne="http://schemas.microsoft.com/office/word/2006/wordml" xmlns:wps="http://schemas.microsoft.com/office/word/2010/wordprocessingShape" mc:Ignorable="w14 w15 w16se w16cid w16 w16cex wp14">
   <w:body>
-    <w:p>
+    <w:p xmlns:w="http://schemas.openxmlformats.org/wordprocessingml/2006/main" xmlns:wp="http://schemas.openxmlformats.org/drawingml/2006/wordprocessingDrawing" xmlns:r="http://schemas.openxmlformats.org/officeDocument/2006/relationships" xmlns:w14="http://schemas.microsoft.com/office/word/2010/wordml">
       <w:pPr>
         <w:pStyle w:val="Titre1"/>
       </w:pPr>
@@ -10,7 +10,7 @@
         <w:t xml:space="preserve">Urbanization = Distance to City Center</w:t>
       </w:r>
     </w:p>
-    <w:tbl xmlns:a="http://schemas.openxmlformats.org/drawingml/2006/main" xmlns:pic="http://schemas.openxmlformats.org/drawingml/2006/picture">
+    <w:tbl xmlns:w="http://schemas.openxmlformats.org/wordprocessingml/2006/main" xmlns:r="http://schemas.openxmlformats.org/officeDocument/2006/relationships" xmlns:w14="http://schemas.microsoft.com/office/word/2010/wordml" xmlns:wp="http://schemas.openxmlformats.org/drawingml/2006/wordprocessingDrawing" xmlns:a="http://schemas.openxmlformats.org/drawingml/2006/main" xmlns:pic="http://schemas.openxmlformats.org/drawingml/2006/picture">
       <w:tblPr>
         <w:tblLayout w:type="fixed"/>
         <w:jc w:val="center"/>
@@ -29,14 +29,11 @@
           <w:trHeight w:val="617" w:hRule="auto"/>
           <w:tblHeader/>
         </w:trPr>
-        header1
         <w:tc>
           <w:tcPr>
             <w:tcBorders>
               <w:bottom w:val="single" w:sz="16" w:space="0" w:color="666666"/>
               <w:top w:val="single" w:sz="16" w:space="0" w:color="666666"/>
-              <w:left w:val="none" w:sz="0" w:space="0" w:color="000000"/>
-              <w:right w:val="none" w:sz="0" w:space="0" w:color="000000"/>
             </w:tcBorders>
             <w:shd w:val="clear" w:color="auto" w:fill="FFFFFF"/>
             <w:tcMar>
@@ -50,22 +47,12 @@
           <w:p>
             <w:pPr>
               <w:jc w:val="left"/>
-              <w:keepNext/>
-              <w:pBdr>
-                <w:bottom w:val="none" w:sz="0" w:space="0" w:color="000000"/>
-                <w:top w:val="none" w:sz="0" w:space="0" w:color="000000"/>
-                <w:left w:val="none" w:sz="0" w:space="0" w:color="000000"/>
-                <w:right w:val="none" w:sz="0" w:space="0" w:color="000000"/>
-              </w:pBdr>
-              <w:spacing w:after="100" w:before="100" w:line="240"/>
-              <w:ind w:firstLine="0" w:left="100" w:right="100"/>
-            </w:pPr>
-            <w:r>
-              <w:rPr>
-                <w:rFonts w:ascii="Arial"/>
-                <w:i w:val="false"/>
-                <w:b w:val="false"/>
-                <w:u w:val="none"/>
+              <w:spacing w:after="100" w:before="100" w:line="240"/>
+              <w:ind w:firstLine="0" w:left="100" w:right="100"/>
+            </w:pPr>
+            <w:r xmlns:w="http://schemas.openxmlformats.org/wordprocessingml/2006/main" xmlns:wp="http://schemas.openxmlformats.org/drawingml/2006/wordprocessingDrawing" xmlns:r="http://schemas.openxmlformats.org/officeDocument/2006/relationships" xmlns:w14="http://schemas.microsoft.com/office/word/2010/wordml">
+              <w:rPr>
+                <w:rFonts w:ascii="Arial" w:hAnsi="Arial" w:eastAsia="Arial" w:cs="Arial"/>
                 <w:sz w:val="22"/>
                 <w:szCs w:val="22"/>
                 <w:color w:val="000000"/>
@@ -79,8 +66,6 @@
             <w:tcBorders>
               <w:bottom w:val="single" w:sz="16" w:space="0" w:color="666666"/>
               <w:top w:val="single" w:sz="16" w:space="0" w:color="666666"/>
-              <w:left w:val="none" w:sz="0" w:space="0" w:color="000000"/>
-              <w:right w:val="none" w:sz="0" w:space="0" w:color="000000"/>
             </w:tcBorders>
             <w:shd w:val="clear" w:color="auto" w:fill="FFFFFF"/>
             <w:tcMar>
@@ -94,22 +79,12 @@
           <w:p>
             <w:pPr>
               <w:jc w:val="right"/>
-              <w:keepNext/>
-              <w:pBdr>
-                <w:bottom w:val="none" w:sz="0" w:space="0" w:color="000000"/>
-                <w:top w:val="none" w:sz="0" w:space="0" w:color="000000"/>
-                <w:left w:val="none" w:sz="0" w:space="0" w:color="000000"/>
-                <w:right w:val="none" w:sz="0" w:space="0" w:color="000000"/>
-              </w:pBdr>
-              <w:spacing w:after="100" w:before="100" w:line="240"/>
-              <w:ind w:firstLine="0" w:left="100" w:right="100"/>
-            </w:pPr>
-            <w:r>
-              <w:rPr>
-                <w:rFonts w:ascii="Arial"/>
-                <w:i w:val="false"/>
-                <w:b w:val="false"/>
-                <w:u w:val="none"/>
+              <w:spacing w:after="100" w:before="100" w:line="240"/>
+              <w:ind w:firstLine="0" w:left="100" w:right="100"/>
+            </w:pPr>
+            <w:r xmlns:w="http://schemas.openxmlformats.org/wordprocessingml/2006/main" xmlns:wp="http://schemas.openxmlformats.org/drawingml/2006/wordprocessingDrawing" xmlns:r="http://schemas.openxmlformats.org/officeDocument/2006/relationships" xmlns:w14="http://schemas.microsoft.com/office/word/2010/wordml">
+              <w:rPr>
+                <w:rFonts w:ascii="Arial" w:hAnsi="Arial" w:eastAsia="Arial" w:cs="Arial"/>
                 <w:sz w:val="22"/>
                 <w:szCs w:val="22"/>
                 <w:color w:val="000000"/>
@@ -123,8 +98,6 @@
             <w:tcBorders>
               <w:bottom w:val="single" w:sz="16" w:space="0" w:color="666666"/>
               <w:top w:val="single" w:sz="16" w:space="0" w:color="666666"/>
-              <w:left w:val="none" w:sz="0" w:space="0" w:color="000000"/>
-              <w:right w:val="none" w:sz="0" w:space="0" w:color="000000"/>
             </w:tcBorders>
             <w:shd w:val="clear" w:color="auto" w:fill="FFFFFF"/>
             <w:tcMar>
@@ -138,22 +111,12 @@
           <w:p>
             <w:pPr>
               <w:jc w:val="right"/>
-              <w:keepNext/>
-              <w:pBdr>
-                <w:bottom w:val="none" w:sz="0" w:space="0" w:color="000000"/>
-                <w:top w:val="none" w:sz="0" w:space="0" w:color="000000"/>
-                <w:left w:val="none" w:sz="0" w:space="0" w:color="000000"/>
-                <w:right w:val="none" w:sz="0" w:space="0" w:color="000000"/>
-              </w:pBdr>
-              <w:spacing w:after="100" w:before="100" w:line="240"/>
-              <w:ind w:firstLine="0" w:left="100" w:right="100"/>
-            </w:pPr>
-            <w:r>
-              <w:rPr>
-                <w:rFonts w:ascii="Arial"/>
-                <w:i w:val="false"/>
-                <w:b w:val="false"/>
-                <w:u w:val="none"/>
+              <w:spacing w:after="100" w:before="100" w:line="240"/>
+              <w:ind w:firstLine="0" w:left="100" w:right="100"/>
+            </w:pPr>
+            <w:r xmlns:w="http://schemas.openxmlformats.org/wordprocessingml/2006/main" xmlns:wp="http://schemas.openxmlformats.org/drawingml/2006/wordprocessingDrawing" xmlns:r="http://schemas.openxmlformats.org/officeDocument/2006/relationships" xmlns:w14="http://schemas.microsoft.com/office/word/2010/wordml">
+              <w:rPr>
+                <w:rFonts w:ascii="Arial" w:hAnsi="Arial" w:eastAsia="Arial" w:cs="Arial"/>
                 <w:sz w:val="22"/>
                 <w:szCs w:val="22"/>
                 <w:color w:val="000000"/>
@@ -167,8 +130,6 @@
             <w:tcBorders>
               <w:bottom w:val="single" w:sz="16" w:space="0" w:color="666666"/>
               <w:top w:val="single" w:sz="16" w:space="0" w:color="666666"/>
-              <w:left w:val="none" w:sz="0" w:space="0" w:color="000000"/>
-              <w:right w:val="none" w:sz="0" w:space="0" w:color="000000"/>
             </w:tcBorders>
             <w:shd w:val="clear" w:color="auto" w:fill="FFFFFF"/>
             <w:tcMar>
@@ -182,22 +143,12 @@
           <w:p>
             <w:pPr>
               <w:jc w:val="right"/>
-              <w:keepNext/>
-              <w:pBdr>
-                <w:bottom w:val="none" w:sz="0" w:space="0" w:color="000000"/>
-                <w:top w:val="none" w:sz="0" w:space="0" w:color="000000"/>
-                <w:left w:val="none" w:sz="0" w:space="0" w:color="000000"/>
-                <w:right w:val="none" w:sz="0" w:space="0" w:color="000000"/>
-              </w:pBdr>
-              <w:spacing w:after="100" w:before="100" w:line="240"/>
-              <w:ind w:firstLine="0" w:left="100" w:right="100"/>
-            </w:pPr>
-            <w:r>
-              <w:rPr>
-                <w:rFonts w:ascii="Arial"/>
-                <w:i w:val="false"/>
-                <w:b w:val="false"/>
-                <w:u w:val="none"/>
+              <w:spacing w:after="100" w:before="100" w:line="240"/>
+              <w:ind w:firstLine="0" w:left="100" w:right="100"/>
+            </w:pPr>
+            <w:r xmlns:w="http://schemas.openxmlformats.org/wordprocessingml/2006/main" xmlns:wp="http://schemas.openxmlformats.org/drawingml/2006/wordprocessingDrawing" xmlns:r="http://schemas.openxmlformats.org/officeDocument/2006/relationships" xmlns:w14="http://schemas.microsoft.com/office/word/2010/wordml">
+              <w:rPr>
+                <w:rFonts w:ascii="Arial" w:hAnsi="Arial" w:eastAsia="Arial" w:cs="Arial"/>
                 <w:sz w:val="22"/>
                 <w:szCs w:val="22"/>
                 <w:color w:val="000000"/>
@@ -211,8 +162,6 @@
             <w:tcBorders>
               <w:bottom w:val="single" w:sz="16" w:space="0" w:color="666666"/>
               <w:top w:val="single" w:sz="16" w:space="0" w:color="666666"/>
-              <w:left w:val="none" w:sz="0" w:space="0" w:color="000000"/>
-              <w:right w:val="none" w:sz="0" w:space="0" w:color="000000"/>
             </w:tcBorders>
             <w:shd w:val="clear" w:color="auto" w:fill="FFFFFF"/>
             <w:tcMar>
@@ -226,254 +175,17 @@
           <w:p>
             <w:pPr>
               <w:jc w:val="right"/>
-              <w:keepNext/>
-              <w:pBdr>
-                <w:bottom w:val="none" w:sz="0" w:space="0" w:color="000000"/>
-                <w:top w:val="none" w:sz="0" w:space="0" w:color="000000"/>
-                <w:left w:val="none" w:sz="0" w:space="0" w:color="000000"/>
-                <w:right w:val="none" w:sz="0" w:space="0" w:color="000000"/>
-              </w:pBdr>
-              <w:spacing w:after="100" w:before="100" w:line="240"/>
-              <w:ind w:firstLine="0" w:left="100" w:right="100"/>
-            </w:pPr>
-            <w:r>
-              <w:rPr>
-                <w:rFonts w:ascii="Arial"/>
-                <w:i w:val="false"/>
-                <w:b w:val="false"/>
-                <w:u w:val="none"/>
+              <w:spacing w:after="100" w:before="100" w:line="240"/>
+              <w:ind w:firstLine="0" w:left="100" w:right="100"/>
+            </w:pPr>
+            <w:r xmlns:w="http://schemas.openxmlformats.org/wordprocessingml/2006/main" xmlns:wp="http://schemas.openxmlformats.org/drawingml/2006/wordprocessingDrawing" xmlns:r="http://schemas.openxmlformats.org/officeDocument/2006/relationships" xmlns:w14="http://schemas.microsoft.com/office/word/2010/wordml">
+              <w:rPr>
+                <w:rFonts w:ascii="Arial" w:hAnsi="Arial" w:eastAsia="Arial" w:cs="Arial"/>
                 <w:sz w:val="22"/>
                 <w:szCs w:val="22"/>
                 <w:color w:val="000000"/>
               </w:rPr>
               <w:t xml:space="preserve">p</w:t>
-            </w:r>
-          </w:p>
-        </w:tc>
-      </w:tr>
-      <w:tr>
-        <w:trPr>
-          <w:cantSplit/>
-          <w:trHeight w:val="612" w:hRule="auto"/>
-        </w:trPr>
-        body1
-        <w:tc>
-          <w:tcPr>
-            <w:tcBorders>
-              <w:bottom w:val="none" w:sz="0" w:space="0" w:color="000000"/>
-              <w:top w:val="none" w:sz="0" w:space="0" w:color="000000"/>
-              <w:left w:val="none" w:sz="0" w:space="0" w:color="000000"/>
-              <w:right w:val="none" w:sz="0" w:space="0" w:color="000000"/>
-            </w:tcBorders>
-            <w:shd w:val="clear" w:color="auto" w:fill="FFFFFF"/>
-            <w:tcMar>
-              <w:top w:w="0" w:type="dxa"/>
-              <w:bottom w:w="0" w:type="dxa"/>
-              <w:left w:w="0" w:type="dxa"/>
-              <w:right w:w="0" w:type="dxa"/>
-            </w:tcMar>
-            <w:vAlign w:val="center"/>
-          </w:tcPr>
-          <w:p>
-            <w:pPr>
-              <w:jc w:val="left"/>
-              <w:keepNext/>
-              <w:pBdr>
-                <w:bottom w:val="none" w:sz="0" w:space="0" w:color="000000"/>
-                <w:top w:val="none" w:sz="0" w:space="0" w:color="000000"/>
-                <w:left w:val="none" w:sz="0" w:space="0" w:color="000000"/>
-                <w:right w:val="none" w:sz="0" w:space="0" w:color="000000"/>
-              </w:pBdr>
-              <w:spacing w:after="100" w:before="100" w:line="240"/>
-              <w:ind w:firstLine="0" w:left="100" w:right="100"/>
-            </w:pPr>
-            <w:r>
-              <w:rPr>
-                <w:rFonts w:ascii="Arial"/>
-                <w:i w:val="false"/>
-                <w:b w:val="false"/>
-                <w:u w:val="none"/>
-                <w:sz w:val="22"/>
-                <w:szCs w:val="22"/>
-                <w:color w:val="000000"/>
-              </w:rPr>
-              <w:t xml:space="preserve">Intercept</w:t>
-            </w:r>
-          </w:p>
-        </w:tc>
-        <w:tc>
-          <w:tcPr>
-            <w:tcBorders>
-              <w:bottom w:val="none" w:sz="0" w:space="0" w:color="000000"/>
-              <w:top w:val="none" w:sz="0" w:space="0" w:color="000000"/>
-              <w:left w:val="none" w:sz="0" w:space="0" w:color="000000"/>
-              <w:right w:val="none" w:sz="0" w:space="0" w:color="000000"/>
-            </w:tcBorders>
-            <w:shd w:val="clear" w:color="auto" w:fill="FFFFFF"/>
-            <w:tcMar>
-              <w:top w:w="0" w:type="dxa"/>
-              <w:bottom w:w="0" w:type="dxa"/>
-              <w:left w:w="0" w:type="dxa"/>
-              <w:right w:w="0" w:type="dxa"/>
-            </w:tcMar>
-            <w:vAlign w:val="center"/>
-          </w:tcPr>
-          <w:p>
-            <w:pPr>
-              <w:jc w:val="right"/>
-              <w:keepNext/>
-              <w:pBdr>
-                <w:bottom w:val="none" w:sz="0" w:space="0" w:color="000000"/>
-                <w:top w:val="none" w:sz="0" w:space="0" w:color="000000"/>
-                <w:left w:val="none" w:sz="0" w:space="0" w:color="000000"/>
-                <w:right w:val="none" w:sz="0" w:space="0" w:color="000000"/>
-              </w:pBdr>
-              <w:spacing w:after="100" w:before="100" w:line="240"/>
-              <w:ind w:firstLine="0" w:left="100" w:right="100"/>
-            </w:pPr>
-            <w:r>
-              <w:rPr>
-                <w:rFonts w:ascii="Arial"/>
-                <w:i w:val="false"/>
-                <w:b w:val="false"/>
-                <w:u w:val="none"/>
-                <w:sz w:val="22"/>
-                <w:szCs w:val="22"/>
-                <w:color w:val="000000"/>
-              </w:rPr>
-              <w:t xml:space="preserve">47</w:t>
-            </w:r>
-          </w:p>
-        </w:tc>
-        <w:tc>
-          <w:tcPr>
-            <w:tcBorders>
-              <w:bottom w:val="none" w:sz="0" w:space="0" w:color="000000"/>
-              <w:top w:val="none" w:sz="0" w:space="0" w:color="000000"/>
-              <w:left w:val="none" w:sz="0" w:space="0" w:color="000000"/>
-              <w:right w:val="none" w:sz="0" w:space="0" w:color="000000"/>
-            </w:tcBorders>
-            <w:shd w:val="clear" w:color="auto" w:fill="FFFFFF"/>
-            <w:tcMar>
-              <w:top w:w="0" w:type="dxa"/>
-              <w:bottom w:w="0" w:type="dxa"/>
-              <w:left w:w="0" w:type="dxa"/>
-              <w:right w:w="0" w:type="dxa"/>
-            </w:tcMar>
-            <w:vAlign w:val="center"/>
-          </w:tcPr>
-          <w:p>
-            <w:pPr>
-              <w:jc w:val="right"/>
-              <w:keepNext/>
-              <w:pBdr>
-                <w:bottom w:val="none" w:sz="0" w:space="0" w:color="000000"/>
-                <w:top w:val="none" w:sz="0" w:space="0" w:color="000000"/>
-                <w:left w:val="none" w:sz="0" w:space="0" w:color="000000"/>
-                <w:right w:val="none" w:sz="0" w:space="0" w:color="000000"/>
-              </w:pBdr>
-              <w:spacing w:after="100" w:before="100" w:line="240"/>
-              <w:ind w:firstLine="0" w:left="100" w:right="100"/>
-            </w:pPr>
-            <w:r>
-              <w:rPr>
-                <w:rFonts w:ascii="Arial"/>
-                <w:i w:val="false"/>
-                <w:b w:val="false"/>
-                <w:u w:val="none"/>
-                <w:sz w:val="22"/>
-                <w:szCs w:val="22"/>
-                <w:color w:val="000000"/>
-              </w:rPr>
-              <w:t xml:space="preserve"/>
-            </w:r>
-          </w:p>
-        </w:tc>
-        <w:tc>
-          <w:tcPr>
-            <w:tcBorders>
-              <w:bottom w:val="none" w:sz="0" w:space="0" w:color="000000"/>
-              <w:top w:val="none" w:sz="0" w:space="0" w:color="000000"/>
-              <w:left w:val="none" w:sz="0" w:space="0" w:color="000000"/>
-              <w:right w:val="none" w:sz="0" w:space="0" w:color="000000"/>
-            </w:tcBorders>
-            <w:shd w:val="clear" w:color="auto" w:fill="FFFFFF"/>
-            <w:tcMar>
-              <w:top w:w="0" w:type="dxa"/>
-              <w:bottom w:w="0" w:type="dxa"/>
-              <w:left w:w="0" w:type="dxa"/>
-              <w:right w:w="0" w:type="dxa"/>
-            </w:tcMar>
-            <w:vAlign w:val="center"/>
-          </w:tcPr>
-          <w:p>
-            <w:pPr>
-              <w:jc w:val="right"/>
-              <w:keepNext/>
-              <w:pBdr>
-                <w:bottom w:val="none" w:sz="0" w:space="0" w:color="000000"/>
-                <w:top w:val="none" w:sz="0" w:space="0" w:color="000000"/>
-                <w:left w:val="none" w:sz="0" w:space="0" w:color="000000"/>
-                <w:right w:val="none" w:sz="0" w:space="0" w:color="000000"/>
-              </w:pBdr>
-              <w:spacing w:after="100" w:before="100" w:line="240"/>
-              <w:ind w:firstLine="0" w:left="100" w:right="100"/>
-            </w:pPr>
-            <w:r>
-              <w:rPr>
-                <w:rFonts w:ascii="Arial"/>
-                <w:i w:val="false"/>
-                <w:b w:val="false"/>
-                <w:u w:val="none"/>
-                <w:sz w:val="22"/>
-                <w:szCs w:val="22"/>
-                <w:color w:val="000000"/>
-              </w:rPr>
-              <w:t xml:space="preserve"/>
-            </w:r>
-          </w:p>
-        </w:tc>
-        <w:tc>
-          <w:tcPr>
-            <w:tcBorders>
-              <w:bottom w:val="none" w:sz="0" w:space="0" w:color="000000"/>
-              <w:top w:val="none" w:sz="0" w:space="0" w:color="000000"/>
-              <w:left w:val="none" w:sz="0" w:space="0" w:color="000000"/>
-              <w:right w:val="none" w:sz="0" w:space="0" w:color="000000"/>
-            </w:tcBorders>
-            <w:shd w:val="clear" w:color="auto" w:fill="FFFFFF"/>
-            <w:tcMar>
-              <w:top w:w="0" w:type="dxa"/>
-              <w:bottom w:w="0" w:type="dxa"/>
-              <w:left w:w="0" w:type="dxa"/>
-              <w:right w:w="0" w:type="dxa"/>
-            </w:tcMar>
-            <w:vAlign w:val="center"/>
-          </w:tcPr>
-          <w:p>
-            <w:pPr>
-              <w:jc w:val="right"/>
-              <w:keepNext/>
-              <w:pBdr>
-                <w:bottom w:val="none" w:sz="0" w:space="0" w:color="000000"/>
-                <w:top w:val="none" w:sz="0" w:space="0" w:color="000000"/>
-                <w:left w:val="none" w:sz="0" w:space="0" w:color="000000"/>
-                <w:right w:val="none" w:sz="0" w:space="0" w:color="000000"/>
-              </w:pBdr>
-              <w:spacing w:after="100" w:before="100" w:line="240"/>
-              <w:ind w:firstLine="0" w:left="100" w:right="100"/>
-            </w:pPr>
-            <w:r>
-              <w:rPr>
-                <w:rFonts w:ascii="Arial"/>
-                <w:i w:val="false"/>
-                <w:b w:val="false"/>
-                <w:u w:val="none"/>
-                <w:sz w:val="22"/>
-                <w:szCs w:val="22"/>
-                <w:color w:val="000000"/>
-              </w:rPr>
-              <w:t xml:space="preserve"/>
             </w:r>
           </w:p>
         </w:tc>
@@ -483,15 +195,9 @@
           <w:cantSplit/>
           <w:trHeight w:val="617" w:hRule="auto"/>
         </w:trPr>
-        body2
-        <w:tc>
-          <w:tcPr>
-            <w:tcBorders>
-              <w:bottom w:val="single" w:sz="8" w:space="0" w:color="666666"/>
-              <w:top w:val="none" w:sz="0" w:space="0" w:color="000000"/>
-              <w:left w:val="none" w:sz="0" w:space="0" w:color="000000"/>
-              <w:right w:val="none" w:sz="0" w:space="0" w:color="000000"/>
-            </w:tcBorders>
+        <w:tc>
+          <w:tcPr>
+            <w:tcBorders/>
             <w:shd w:val="clear" w:color="auto" w:fill="FFFFFF"/>
             <w:tcMar>
               <w:top w:w="0" w:type="dxa"/>
@@ -504,22 +210,12 @@
           <w:p>
             <w:pPr>
               <w:jc w:val="left"/>
-              <w:keepNext/>
-              <w:pBdr>
-                <w:bottom w:val="none" w:sz="0" w:space="0" w:color="000000"/>
-                <w:top w:val="none" w:sz="0" w:space="0" w:color="000000"/>
-                <w:left w:val="none" w:sz="0" w:space="0" w:color="000000"/>
-                <w:right w:val="none" w:sz="0" w:space="0" w:color="000000"/>
-              </w:pBdr>
-              <w:spacing w:after="100" w:before="100" w:line="240"/>
-              <w:ind w:firstLine="0" w:left="100" w:right="100"/>
-            </w:pPr>
-            <w:r>
-              <w:rPr>
-                <w:rFonts w:ascii="Arial"/>
-                <w:i w:val="false"/>
-                <w:b w:val="false"/>
-                <w:u w:val="none"/>
+              <w:spacing w:after="100" w:before="100" w:line="240"/>
+              <w:ind w:firstLine="0" w:left="100" w:right="100"/>
+            </w:pPr>
+            <w:r xmlns:w="http://schemas.openxmlformats.org/wordprocessingml/2006/main" xmlns:wp="http://schemas.openxmlformats.org/drawingml/2006/wordprocessingDrawing" xmlns:r="http://schemas.openxmlformats.org/officeDocument/2006/relationships" xmlns:w14="http://schemas.microsoft.com/office/word/2010/wordml">
+              <w:rPr>
+                <w:rFonts w:ascii="Arial" w:hAnsi="Arial" w:eastAsia="Arial" w:cs="Arial"/>
                 <w:sz w:val="22"/>
                 <w:szCs w:val="22"/>
                 <w:color w:val="000000"/>
@@ -530,12 +226,7 @@
         </w:tc>
         <w:tc>
           <w:tcPr>
-            <w:tcBorders>
-              <w:bottom w:val="single" w:sz="8" w:space="0" w:color="666666"/>
-              <w:top w:val="none" w:sz="0" w:space="0" w:color="000000"/>
-              <w:left w:val="none" w:sz="0" w:space="0" w:color="000000"/>
-              <w:right w:val="none" w:sz="0" w:space="0" w:color="000000"/>
-            </w:tcBorders>
+            <w:tcBorders/>
             <w:shd w:val="clear" w:color="auto" w:fill="FFFFFF"/>
             <w:tcMar>
               <w:top w:w="0" w:type="dxa"/>
@@ -548,38 +239,23 @@
           <w:p>
             <w:pPr>
               <w:jc w:val="right"/>
-              <w:keepNext/>
-              <w:pBdr>
-                <w:bottom w:val="none" w:sz="0" w:space="0" w:color="000000"/>
-                <w:top w:val="none" w:sz="0" w:space="0" w:color="000000"/>
-                <w:left w:val="none" w:sz="0" w:space="0" w:color="000000"/>
-                <w:right w:val="none" w:sz="0" w:space="0" w:color="000000"/>
-              </w:pBdr>
-              <w:spacing w:after="100" w:before="100" w:line="240"/>
-              <w:ind w:firstLine="0" w:left="100" w:right="100"/>
-            </w:pPr>
-            <w:r>
-              <w:rPr>
-                <w:rFonts w:ascii="Arial"/>
-                <w:i w:val="false"/>
-                <w:b w:val="false"/>
-                <w:u w:val="none"/>
-                <w:sz w:val="22"/>
-                <w:szCs w:val="22"/>
-                <w:color w:val="000000"/>
-              </w:rPr>
-              <w:t xml:space="preserve">46</w:t>
-            </w:r>
-          </w:p>
-        </w:tc>
-        <w:tc>
-          <w:tcPr>
-            <w:tcBorders>
-              <w:bottom w:val="single" w:sz="8" w:space="0" w:color="666666"/>
-              <w:top w:val="none" w:sz="0" w:space="0" w:color="000000"/>
-              <w:left w:val="none" w:sz="0" w:space="0" w:color="000000"/>
-              <w:right w:val="none" w:sz="0" w:space="0" w:color="000000"/>
-            </w:tcBorders>
+              <w:spacing w:after="100" w:before="100" w:line="240"/>
+              <w:ind w:firstLine="0" w:left="100" w:right="100"/>
+            </w:pPr>
+            <w:r xmlns:w="http://schemas.openxmlformats.org/wordprocessingml/2006/main" xmlns:wp="http://schemas.openxmlformats.org/drawingml/2006/wordprocessingDrawing" xmlns:r="http://schemas.openxmlformats.org/officeDocument/2006/relationships" xmlns:w14="http://schemas.microsoft.com/office/word/2010/wordml">
+              <w:rPr>
+                <w:rFonts w:ascii="Arial" w:hAnsi="Arial" w:eastAsia="Arial" w:cs="Arial"/>
+                <w:sz w:val="22"/>
+                <w:szCs w:val="22"/>
+                <w:color w:val="000000"/>
+              </w:rPr>
+              <w:t xml:space="preserve">41</w:t>
+            </w:r>
+          </w:p>
+        </w:tc>
+        <w:tc>
+          <w:tcPr>
+            <w:tcBorders/>
             <w:shd w:val="clear" w:color="auto" w:fill="FFFFFF"/>
             <w:tcMar>
               <w:top w:w="0" w:type="dxa"/>
@@ -592,22 +268,12 @@
           <w:p>
             <w:pPr>
               <w:jc w:val="right"/>
-              <w:keepNext/>
-              <w:pBdr>
-                <w:bottom w:val="none" w:sz="0" w:space="0" w:color="000000"/>
-                <w:top w:val="none" w:sz="0" w:space="0" w:color="000000"/>
-                <w:left w:val="none" w:sz="0" w:space="0" w:color="000000"/>
-                <w:right w:val="none" w:sz="0" w:space="0" w:color="000000"/>
-              </w:pBdr>
-              <w:spacing w:after="100" w:before="100" w:line="240"/>
-              <w:ind w:firstLine="0" w:left="100" w:right="100"/>
-            </w:pPr>
-            <w:r>
-              <w:rPr>
-                <w:rFonts w:ascii="Arial"/>
-                <w:i w:val="false"/>
-                <w:b w:val="false"/>
-                <w:u w:val="none"/>
+              <w:spacing w:after="100" w:before="100" w:line="240"/>
+              <w:ind w:firstLine="0" w:left="100" w:right="100"/>
+            </w:pPr>
+            <w:r xmlns:w="http://schemas.openxmlformats.org/wordprocessingml/2006/main" xmlns:wp="http://schemas.openxmlformats.org/drawingml/2006/wordprocessingDrawing" xmlns:r="http://schemas.openxmlformats.org/officeDocument/2006/relationships" xmlns:w14="http://schemas.microsoft.com/office/word/2010/wordml">
+              <w:rPr>
+                <w:rFonts w:ascii="Arial" w:hAnsi="Arial" w:eastAsia="Arial" w:cs="Arial"/>
                 <w:sz w:val="22"/>
                 <w:szCs w:val="22"/>
                 <w:color w:val="000000"/>
@@ -618,12 +284,7 @@
         </w:tc>
         <w:tc>
           <w:tcPr>
-            <w:tcBorders>
-              <w:bottom w:val="single" w:sz="8" w:space="0" w:color="666666"/>
-              <w:top w:val="none" w:sz="0" w:space="0" w:color="000000"/>
-              <w:left w:val="none" w:sz="0" w:space="0" w:color="000000"/>
-              <w:right w:val="none" w:sz="0" w:space="0" w:color="000000"/>
-            </w:tcBorders>
+            <w:tcBorders/>
             <w:shd w:val="clear" w:color="auto" w:fill="FFFFFF"/>
             <w:tcMar>
               <w:top w:w="0" w:type="dxa"/>
@@ -636,38 +297,23 @@
           <w:p>
             <w:pPr>
               <w:jc w:val="right"/>
-              <w:keepNext/>
-              <w:pBdr>
-                <w:bottom w:val="none" w:sz="0" w:space="0" w:color="000000"/>
-                <w:top w:val="none" w:sz="0" w:space="0" w:color="000000"/>
-                <w:left w:val="none" w:sz="0" w:space="0" w:color="000000"/>
-                <w:right w:val="none" w:sz="0" w:space="0" w:color="000000"/>
-              </w:pBdr>
-              <w:spacing w:after="100" w:before="100" w:line="240"/>
-              <w:ind w:firstLine="0" w:left="100" w:right="100"/>
-            </w:pPr>
-            <w:r>
-              <w:rPr>
-                <w:rFonts w:ascii="Arial"/>
-                <w:i w:val="false"/>
-                <w:b w:val="false"/>
-                <w:u w:val="none"/>
-                <w:sz w:val="22"/>
-                <w:szCs w:val="22"/>
-                <w:color w:val="000000"/>
-              </w:rPr>
-              <w:t xml:space="preserve">11.966</w:t>
-            </w:r>
-          </w:p>
-        </w:tc>
-        <w:tc>
-          <w:tcPr>
-            <w:tcBorders>
-              <w:bottom w:val="single" w:sz="8" w:space="0" w:color="666666"/>
-              <w:top w:val="none" w:sz="0" w:space="0" w:color="000000"/>
-              <w:left w:val="none" w:sz="0" w:space="0" w:color="000000"/>
-              <w:right w:val="none" w:sz="0" w:space="0" w:color="000000"/>
-            </w:tcBorders>
+              <w:spacing w:after="100" w:before="100" w:line="240"/>
+              <w:ind w:firstLine="0" w:left="100" w:right="100"/>
+            </w:pPr>
+            <w:r xmlns:w="http://schemas.openxmlformats.org/wordprocessingml/2006/main" xmlns:wp="http://schemas.openxmlformats.org/drawingml/2006/wordprocessingDrawing" xmlns:r="http://schemas.openxmlformats.org/officeDocument/2006/relationships" xmlns:w14="http://schemas.microsoft.com/office/word/2010/wordml">
+              <w:rPr>
+                <w:rFonts w:ascii="Arial" w:hAnsi="Arial" w:eastAsia="Arial" w:cs="Arial"/>
+                <w:sz w:val="22"/>
+                <w:szCs w:val="22"/>
+                <w:color w:val="000000"/>
+              </w:rPr>
+              <w:t xml:space="preserve">12.024</w:t>
+            </w:r>
+          </w:p>
+        </w:tc>
+        <w:tc>
+          <w:tcPr>
+            <w:tcBorders/>
             <w:shd w:val="clear" w:color="auto" w:fill="FFFFFF"/>
             <w:tcMar>
               <w:top w:w="0" w:type="dxa"/>
@@ -680,254 +326,17 @@
           <w:p>
             <w:pPr>
               <w:jc w:val="right"/>
-              <w:keepNext/>
-              <w:pBdr>
-                <w:bottom w:val="none" w:sz="0" w:space="0" w:color="000000"/>
-                <w:top w:val="none" w:sz="0" w:space="0" w:color="000000"/>
-                <w:left w:val="none" w:sz="0" w:space="0" w:color="000000"/>
-                <w:right w:val="none" w:sz="0" w:space="0" w:color="000000"/>
-              </w:pBdr>
-              <w:spacing w:after="100" w:before="100" w:line="240"/>
-              <w:ind w:firstLine="0" w:left="100" w:right="100"/>
-            </w:pPr>
-            <w:r>
-              <w:rPr>
-                <w:rFonts w:ascii="Arial"/>
-                <w:i w:val="false"/>
-                <w:b w:val="false"/>
-                <w:u w:val="none"/>
-                <w:sz w:val="22"/>
-                <w:szCs w:val="22"/>
-                <w:color w:val="000000"/>
-              </w:rPr>
-              <w:t xml:space="preserve">0.835</w:t>
-            </w:r>
-          </w:p>
-        </w:tc>
-      </w:tr>
-      <w:tr>
-        <w:trPr>
-          <w:cantSplit/>
-          <w:trHeight w:val="612" w:hRule="auto"/>
-        </w:trPr>
-        body3
-        <w:tc>
-          <w:tcPr>
-            <w:tcBorders>
-              <w:bottom w:val="none" w:sz="0" w:space="0" w:color="000000"/>
-              <w:top w:val="single" w:sz="8" w:space="0" w:color="666666"/>
-              <w:left w:val="none" w:sz="0" w:space="0" w:color="000000"/>
-              <w:right w:val="none" w:sz="0" w:space="0" w:color="000000"/>
-            </w:tcBorders>
-            <w:shd w:val="clear" w:color="auto" w:fill="FFFFFF"/>
-            <w:tcMar>
-              <w:top w:w="0" w:type="dxa"/>
-              <w:bottom w:w="0" w:type="dxa"/>
-              <w:left w:w="0" w:type="dxa"/>
-              <w:right w:w="0" w:type="dxa"/>
-            </w:tcMar>
-            <w:vAlign w:val="center"/>
-          </w:tcPr>
-          <w:p>
-            <w:pPr>
-              <w:jc w:val="left"/>
-              <w:keepNext/>
-              <w:pBdr>
-                <w:bottom w:val="none" w:sz="0" w:space="0" w:color="000000"/>
-                <w:top w:val="none" w:sz="0" w:space="0" w:color="000000"/>
-                <w:left w:val="none" w:sz="0" w:space="0" w:color="000000"/>
-                <w:right w:val="none" w:sz="0" w:space="0" w:color="000000"/>
-              </w:pBdr>
-              <w:spacing w:after="100" w:before="100" w:line="240"/>
-              <w:ind w:firstLine="0" w:left="100" w:right="100"/>
-            </w:pPr>
-            <w:r>
-              <w:rPr>
-                <w:rFonts w:ascii="Arial"/>
-                <w:i w:val="false"/>
-                <w:b w:val="false"/>
-                <w:u w:val="none"/>
-                <w:sz w:val="22"/>
-                <w:szCs w:val="22"/>
-                <w:color w:val="000000"/>
-              </w:rPr>
-              <w:t xml:space="preserve">Intercept</w:t>
-            </w:r>
-          </w:p>
-        </w:tc>
-        <w:tc>
-          <w:tcPr>
-            <w:tcBorders>
-              <w:bottom w:val="none" w:sz="0" w:space="0" w:color="000000"/>
-              <w:top w:val="single" w:sz="8" w:space="0" w:color="666666"/>
-              <w:left w:val="none" w:sz="0" w:space="0" w:color="000000"/>
-              <w:right w:val="none" w:sz="0" w:space="0" w:color="000000"/>
-            </w:tcBorders>
-            <w:shd w:val="clear" w:color="auto" w:fill="FFFFFF"/>
-            <w:tcMar>
-              <w:top w:w="0" w:type="dxa"/>
-              <w:bottom w:w="0" w:type="dxa"/>
-              <w:left w:w="0" w:type="dxa"/>
-              <w:right w:w="0" w:type="dxa"/>
-            </w:tcMar>
-            <w:vAlign w:val="center"/>
-          </w:tcPr>
-          <w:p>
-            <w:pPr>
-              <w:jc w:val="right"/>
-              <w:keepNext/>
-              <w:pBdr>
-                <w:bottom w:val="none" w:sz="0" w:space="0" w:color="000000"/>
-                <w:top w:val="none" w:sz="0" w:space="0" w:color="000000"/>
-                <w:left w:val="none" w:sz="0" w:space="0" w:color="000000"/>
-                <w:right w:val="none" w:sz="0" w:space="0" w:color="000000"/>
-              </w:pBdr>
-              <w:spacing w:after="100" w:before="100" w:line="240"/>
-              <w:ind w:firstLine="0" w:left="100" w:right="100"/>
-            </w:pPr>
-            <w:r>
-              <w:rPr>
-                <w:rFonts w:ascii="Arial"/>
-                <w:i w:val="false"/>
-                <w:b w:val="false"/>
-                <w:u w:val="none"/>
-                <w:sz w:val="22"/>
-                <w:szCs w:val="22"/>
-                <w:color w:val="000000"/>
-              </w:rPr>
-              <w:t xml:space="preserve">47</w:t>
-            </w:r>
-          </w:p>
-        </w:tc>
-        <w:tc>
-          <w:tcPr>
-            <w:tcBorders>
-              <w:bottom w:val="none" w:sz="0" w:space="0" w:color="000000"/>
-              <w:top w:val="single" w:sz="8" w:space="0" w:color="666666"/>
-              <w:left w:val="none" w:sz="0" w:space="0" w:color="000000"/>
-              <w:right w:val="none" w:sz="0" w:space="0" w:color="000000"/>
-            </w:tcBorders>
-            <w:shd w:val="clear" w:color="auto" w:fill="FFFFFF"/>
-            <w:tcMar>
-              <w:top w:w="0" w:type="dxa"/>
-              <w:bottom w:w="0" w:type="dxa"/>
-              <w:left w:w="0" w:type="dxa"/>
-              <w:right w:w="0" w:type="dxa"/>
-            </w:tcMar>
-            <w:vAlign w:val="center"/>
-          </w:tcPr>
-          <w:p>
-            <w:pPr>
-              <w:jc w:val="right"/>
-              <w:keepNext/>
-              <w:pBdr>
-                <w:bottom w:val="none" w:sz="0" w:space="0" w:color="000000"/>
-                <w:top w:val="none" w:sz="0" w:space="0" w:color="000000"/>
-                <w:left w:val="none" w:sz="0" w:space="0" w:color="000000"/>
-                <w:right w:val="none" w:sz="0" w:space="0" w:color="000000"/>
-              </w:pBdr>
-              <w:spacing w:after="100" w:before="100" w:line="240"/>
-              <w:ind w:firstLine="0" w:left="100" w:right="100"/>
-            </w:pPr>
-            <w:r>
-              <w:rPr>
-                <w:rFonts w:ascii="Arial"/>
-                <w:i w:val="false"/>
-                <w:b w:val="false"/>
-                <w:u w:val="none"/>
-                <w:sz w:val="22"/>
-                <w:szCs w:val="22"/>
-                <w:color w:val="000000"/>
-              </w:rPr>
-              <w:t xml:space="preserve"/>
-            </w:r>
-          </w:p>
-        </w:tc>
-        <w:tc>
-          <w:tcPr>
-            <w:tcBorders>
-              <w:bottom w:val="none" w:sz="0" w:space="0" w:color="000000"/>
-              <w:top w:val="single" w:sz="8" w:space="0" w:color="666666"/>
-              <w:left w:val="none" w:sz="0" w:space="0" w:color="000000"/>
-              <w:right w:val="none" w:sz="0" w:space="0" w:color="000000"/>
-            </w:tcBorders>
-            <w:shd w:val="clear" w:color="auto" w:fill="FFFFFF"/>
-            <w:tcMar>
-              <w:top w:w="0" w:type="dxa"/>
-              <w:bottom w:w="0" w:type="dxa"/>
-              <w:left w:w="0" w:type="dxa"/>
-              <w:right w:w="0" w:type="dxa"/>
-            </w:tcMar>
-            <w:vAlign w:val="center"/>
-          </w:tcPr>
-          <w:p>
-            <w:pPr>
-              <w:jc w:val="right"/>
-              <w:keepNext/>
-              <w:pBdr>
-                <w:bottom w:val="none" w:sz="0" w:space="0" w:color="000000"/>
-                <w:top w:val="none" w:sz="0" w:space="0" w:color="000000"/>
-                <w:left w:val="none" w:sz="0" w:space="0" w:color="000000"/>
-                <w:right w:val="none" w:sz="0" w:space="0" w:color="000000"/>
-              </w:pBdr>
-              <w:spacing w:after="100" w:before="100" w:line="240"/>
-              <w:ind w:firstLine="0" w:left="100" w:right="100"/>
-            </w:pPr>
-            <w:r>
-              <w:rPr>
-                <w:rFonts w:ascii="Arial"/>
-                <w:i w:val="false"/>
-                <w:b w:val="false"/>
-                <w:u w:val="none"/>
-                <w:sz w:val="22"/>
-                <w:szCs w:val="22"/>
-                <w:color w:val="000000"/>
-              </w:rPr>
-              <w:t xml:space="preserve"/>
-            </w:r>
-          </w:p>
-        </w:tc>
-        <w:tc>
-          <w:tcPr>
-            <w:tcBorders>
-              <w:bottom w:val="none" w:sz="0" w:space="0" w:color="000000"/>
-              <w:top w:val="single" w:sz="8" w:space="0" w:color="666666"/>
-              <w:left w:val="none" w:sz="0" w:space="0" w:color="000000"/>
-              <w:right w:val="none" w:sz="0" w:space="0" w:color="000000"/>
-            </w:tcBorders>
-            <w:shd w:val="clear" w:color="auto" w:fill="FFFFFF"/>
-            <w:tcMar>
-              <w:top w:w="0" w:type="dxa"/>
-              <w:bottom w:w="0" w:type="dxa"/>
-              <w:left w:w="0" w:type="dxa"/>
-              <w:right w:w="0" w:type="dxa"/>
-            </w:tcMar>
-            <w:vAlign w:val="center"/>
-          </w:tcPr>
-          <w:p>
-            <w:pPr>
-              <w:jc w:val="right"/>
-              <w:keepNext/>
-              <w:pBdr>
-                <w:bottom w:val="none" w:sz="0" w:space="0" w:color="000000"/>
-                <w:top w:val="none" w:sz="0" w:space="0" w:color="000000"/>
-                <w:left w:val="none" w:sz="0" w:space="0" w:color="000000"/>
-                <w:right w:val="none" w:sz="0" w:space="0" w:color="000000"/>
-              </w:pBdr>
-              <w:spacing w:after="100" w:before="100" w:line="240"/>
-              <w:ind w:firstLine="0" w:left="100" w:right="100"/>
-            </w:pPr>
-            <w:r>
-              <w:rPr>
-                <w:rFonts w:ascii="Arial"/>
-                <w:i w:val="false"/>
-                <w:b w:val="false"/>
-                <w:u w:val="none"/>
-                <w:sz w:val="22"/>
-                <w:szCs w:val="22"/>
-                <w:color w:val="000000"/>
-              </w:rPr>
-              <w:t xml:space="preserve"/>
+              <w:spacing w:after="100" w:before="100" w:line="240"/>
+              <w:ind w:firstLine="0" w:left="100" w:right="100"/>
+            </w:pPr>
+            <w:r xmlns:w="http://schemas.openxmlformats.org/wordprocessingml/2006/main" xmlns:wp="http://schemas.openxmlformats.org/drawingml/2006/wordprocessingDrawing" xmlns:r="http://schemas.openxmlformats.org/officeDocument/2006/relationships" xmlns:w14="http://schemas.microsoft.com/office/word/2010/wordml">
+              <w:rPr>
+                <w:rFonts w:ascii="Arial" w:hAnsi="Arial" w:eastAsia="Arial" w:cs="Arial"/>
+                <w:sz w:val="22"/>
+                <w:szCs w:val="22"/>
+                <w:color w:val="000000"/>
+              </w:rPr>
+              <w:t xml:space="preserve">0.848</w:t>
             </w:r>
           </w:p>
         </w:tc>
@@ -937,14 +346,10 @@
           <w:cantSplit/>
           <w:trHeight w:val="617" w:hRule="auto"/>
         </w:trPr>
-        body4
         <w:tc>
           <w:tcPr>
             <w:tcBorders>
-              <w:bottom w:val="single" w:sz="16" w:space="0" w:color="666666"/>
-              <w:top w:val="none" w:sz="0" w:space="0" w:color="000000"/>
-              <w:left w:val="none" w:sz="0" w:space="0" w:color="000000"/>
-              <w:right w:val="none" w:sz="0" w:space="0" w:color="000000"/>
+              <w:bottom w:val="single" w:sz="8" w:space="0" w:color="666666"/>
             </w:tcBorders>
             <w:shd w:val="clear" w:color="auto" w:fill="FFFFFF"/>
             <w:tcMar>
@@ -958,22 +363,12 @@
           <w:p>
             <w:pPr>
               <w:jc w:val="left"/>
-              <w:keepNext/>
-              <w:pBdr>
-                <w:bottom w:val="none" w:sz="0" w:space="0" w:color="000000"/>
-                <w:top w:val="none" w:sz="0" w:space="0" w:color="000000"/>
-                <w:left w:val="none" w:sz="0" w:space="0" w:color="000000"/>
-                <w:right w:val="none" w:sz="0" w:space="0" w:color="000000"/>
-              </w:pBdr>
-              <w:spacing w:after="100" w:before="100" w:line="240"/>
-              <w:ind w:firstLine="0" w:left="100" w:right="100"/>
-            </w:pPr>
-            <w:r>
-              <w:rPr>
-                <w:rFonts w:ascii="Arial"/>
-                <w:i w:val="false"/>
-                <w:b w:val="false"/>
-                <w:u w:val="none"/>
+              <w:spacing w:after="100" w:before="100" w:line="240"/>
+              <w:ind w:firstLine="0" w:left="100" w:right="100"/>
+            </w:pPr>
+            <w:r xmlns:w="http://schemas.openxmlformats.org/wordprocessingml/2006/main" xmlns:wp="http://schemas.openxmlformats.org/drawingml/2006/wordprocessingDrawing" xmlns:r="http://schemas.openxmlformats.org/officeDocument/2006/relationships" xmlns:w14="http://schemas.microsoft.com/office/word/2010/wordml">
+              <w:rPr>
+                <w:rFonts w:ascii="Arial" w:hAnsi="Arial" w:eastAsia="Arial" w:cs="Arial"/>
                 <w:sz w:val="22"/>
                 <w:szCs w:val="22"/>
                 <w:color w:val="000000"/>
@@ -985,10 +380,7 @@
         <w:tc>
           <w:tcPr>
             <w:tcBorders>
-              <w:bottom w:val="single" w:sz="16" w:space="0" w:color="666666"/>
-              <w:top w:val="none" w:sz="0" w:space="0" w:color="000000"/>
-              <w:left w:val="none" w:sz="0" w:space="0" w:color="000000"/>
-              <w:right w:val="none" w:sz="0" w:space="0" w:color="000000"/>
+              <w:bottom w:val="single" w:sz="8" w:space="0" w:color="666666"/>
             </w:tcBorders>
             <w:shd w:val="clear" w:color="auto" w:fill="FFFFFF"/>
             <w:tcMar>
@@ -1002,37 +394,24 @@
           <w:p>
             <w:pPr>
               <w:jc w:val="right"/>
-              <w:keepNext/>
-              <w:pBdr>
-                <w:bottom w:val="none" w:sz="0" w:space="0" w:color="000000"/>
-                <w:top w:val="none" w:sz="0" w:space="0" w:color="000000"/>
-                <w:left w:val="none" w:sz="0" w:space="0" w:color="000000"/>
-                <w:right w:val="none" w:sz="0" w:space="0" w:color="000000"/>
-              </w:pBdr>
-              <w:spacing w:after="100" w:before="100" w:line="240"/>
-              <w:ind w:firstLine="0" w:left="100" w:right="100"/>
-            </w:pPr>
-            <w:r>
-              <w:rPr>
-                <w:rFonts w:ascii="Arial"/>
-                <w:i w:val="false"/>
-                <w:b w:val="false"/>
-                <w:u w:val="none"/>
-                <w:sz w:val="22"/>
-                <w:szCs w:val="22"/>
-                <w:color w:val="000000"/>
-              </w:rPr>
-              <w:t xml:space="preserve">46</w:t>
+              <w:spacing w:after="100" w:before="100" w:line="240"/>
+              <w:ind w:firstLine="0" w:left="100" w:right="100"/>
+            </w:pPr>
+            <w:r xmlns:w="http://schemas.openxmlformats.org/wordprocessingml/2006/main" xmlns:wp="http://schemas.openxmlformats.org/drawingml/2006/wordprocessingDrawing" xmlns:r="http://schemas.openxmlformats.org/officeDocument/2006/relationships" xmlns:w14="http://schemas.microsoft.com/office/word/2010/wordml">
+              <w:rPr>
+                <w:rFonts w:ascii="Arial" w:hAnsi="Arial" w:eastAsia="Arial" w:cs="Arial"/>
+                <w:sz w:val="22"/>
+                <w:szCs w:val="22"/>
+                <w:color w:val="000000"/>
+              </w:rPr>
+              <w:t xml:space="preserve">41</w:t>
             </w:r>
           </w:p>
         </w:tc>
         <w:tc>
           <w:tcPr>
             <w:tcBorders>
-              <w:bottom w:val="single" w:sz="16" w:space="0" w:color="666666"/>
-              <w:top w:val="none" w:sz="0" w:space="0" w:color="000000"/>
-              <w:left w:val="none" w:sz="0" w:space="0" w:color="000000"/>
-              <w:right w:val="none" w:sz="0" w:space="0" w:color="000000"/>
+              <w:bottom w:val="single" w:sz="8" w:space="0" w:color="666666"/>
             </w:tcBorders>
             <w:shd w:val="clear" w:color="auto" w:fill="FFFFFF"/>
             <w:tcMar>
@@ -1046,22 +425,12 @@
           <w:p>
             <w:pPr>
               <w:jc w:val="right"/>
-              <w:keepNext/>
-              <w:pBdr>
-                <w:bottom w:val="none" w:sz="0" w:space="0" w:color="000000"/>
-                <w:top w:val="none" w:sz="0" w:space="0" w:color="000000"/>
-                <w:left w:val="none" w:sz="0" w:space="0" w:color="000000"/>
-                <w:right w:val="none" w:sz="0" w:space="0" w:color="000000"/>
-              </w:pBdr>
-              <w:spacing w:after="100" w:before="100" w:line="240"/>
-              <w:ind w:firstLine="0" w:left="100" w:right="100"/>
-            </w:pPr>
-            <w:r>
-              <w:rPr>
-                <w:rFonts w:ascii="Arial"/>
-                <w:i w:val="false"/>
-                <w:b w:val="false"/>
-                <w:u w:val="none"/>
+              <w:spacing w:after="100" w:before="100" w:line="240"/>
+              <w:ind w:firstLine="0" w:left="100" w:right="100"/>
+            </w:pPr>
+            <w:r xmlns:w="http://schemas.openxmlformats.org/wordprocessingml/2006/main" xmlns:wp="http://schemas.openxmlformats.org/drawingml/2006/wordprocessingDrawing" xmlns:r="http://schemas.openxmlformats.org/officeDocument/2006/relationships" xmlns:w14="http://schemas.microsoft.com/office/word/2010/wordml">
+              <w:rPr>
+                <w:rFonts w:ascii="Arial" w:hAnsi="Arial" w:eastAsia="Arial" w:cs="Arial"/>
                 <w:sz w:val="22"/>
                 <w:szCs w:val="22"/>
                 <w:color w:val="000000"/>
@@ -1073,10 +442,7 @@
         <w:tc>
           <w:tcPr>
             <w:tcBorders>
-              <w:bottom w:val="single" w:sz="16" w:space="0" w:color="666666"/>
-              <w:top w:val="none" w:sz="0" w:space="0" w:color="000000"/>
-              <w:left w:val="none" w:sz="0" w:space="0" w:color="000000"/>
-              <w:right w:val="none" w:sz="0" w:space="0" w:color="000000"/>
+              <w:bottom w:val="single" w:sz="8" w:space="0" w:color="666666"/>
             </w:tcBorders>
             <w:shd w:val="clear" w:color="auto" w:fill="FFFFFF"/>
             <w:tcMar>
@@ -1090,37 +456,24 @@
           <w:p>
             <w:pPr>
               <w:jc w:val="right"/>
-              <w:keepNext/>
-              <w:pBdr>
-                <w:bottom w:val="none" w:sz="0" w:space="0" w:color="000000"/>
-                <w:top w:val="none" w:sz="0" w:space="0" w:color="000000"/>
-                <w:left w:val="none" w:sz="0" w:space="0" w:color="000000"/>
-                <w:right w:val="none" w:sz="0" w:space="0" w:color="000000"/>
-              </w:pBdr>
-              <w:spacing w:after="100" w:before="100" w:line="240"/>
-              <w:ind w:firstLine="0" w:left="100" w:right="100"/>
-            </w:pPr>
-            <w:r>
-              <w:rPr>
-                <w:rFonts w:ascii="Arial"/>
-                <w:i w:val="false"/>
-                <w:b w:val="false"/>
-                <w:u w:val="none"/>
-                <w:sz w:val="22"/>
-                <w:szCs w:val="22"/>
-                <w:color w:val="000000"/>
-              </w:rPr>
-              <w:t xml:space="preserve">10.203</w:t>
+              <w:spacing w:after="100" w:before="100" w:line="240"/>
+              <w:ind w:firstLine="0" w:left="100" w:right="100"/>
+            </w:pPr>
+            <w:r xmlns:w="http://schemas.openxmlformats.org/wordprocessingml/2006/main" xmlns:wp="http://schemas.openxmlformats.org/drawingml/2006/wordprocessingDrawing" xmlns:r="http://schemas.openxmlformats.org/officeDocument/2006/relationships" xmlns:w14="http://schemas.microsoft.com/office/word/2010/wordml">
+              <w:rPr>
+                <w:rFonts w:ascii="Arial" w:hAnsi="Arial" w:eastAsia="Arial" w:cs="Arial"/>
+                <w:sz w:val="22"/>
+                <w:szCs w:val="22"/>
+                <w:color w:val="000000"/>
+              </w:rPr>
+              <w:t xml:space="preserve">9.979</w:t>
             </w:r>
           </w:p>
         </w:tc>
         <w:tc>
           <w:tcPr>
             <w:tcBorders>
-              <w:bottom w:val="single" w:sz="16" w:space="0" w:color="666666"/>
-              <w:top w:val="none" w:sz="0" w:space="0" w:color="000000"/>
-              <w:left w:val="none" w:sz="0" w:space="0" w:color="000000"/>
-              <w:right w:val="none" w:sz="0" w:space="0" w:color="000000"/>
+              <w:bottom w:val="single" w:sz="8" w:space="0" w:color="666666"/>
             </w:tcBorders>
             <w:shd w:val="clear" w:color="auto" w:fill="FFFFFF"/>
             <w:tcMar>
@@ -1134,33 +487,23 @@
           <w:p>
             <w:pPr>
               <w:jc w:val="right"/>
-              <w:keepNext/>
-              <w:pBdr>
-                <w:bottom w:val="none" w:sz="0" w:space="0" w:color="000000"/>
-                <w:top w:val="none" w:sz="0" w:space="0" w:color="000000"/>
-                <w:left w:val="none" w:sz="0" w:space="0" w:color="000000"/>
-                <w:right w:val="none" w:sz="0" w:space="0" w:color="000000"/>
-              </w:pBdr>
-              <w:spacing w:after="100" w:before="100" w:line="240"/>
-              <w:ind w:firstLine="0" w:left="100" w:right="100"/>
-            </w:pPr>
-            <w:r>
-              <w:rPr>
-                <w:rFonts w:ascii="Arial"/>
-                <w:i w:val="false"/>
-                <w:b w:val="false"/>
-                <w:u w:val="none"/>
-                <w:sz w:val="22"/>
-                <w:szCs w:val="22"/>
-                <w:color w:val="000000"/>
-              </w:rPr>
-              <w:t xml:space="preserve">0.908</w:t>
+              <w:spacing w:after="100" w:before="100" w:line="240"/>
+              <w:ind w:firstLine="0" w:left="100" w:right="100"/>
+            </w:pPr>
+            <w:r xmlns:w="http://schemas.openxmlformats.org/wordprocessingml/2006/main" xmlns:wp="http://schemas.openxmlformats.org/drawingml/2006/wordprocessingDrawing" xmlns:r="http://schemas.openxmlformats.org/officeDocument/2006/relationships" xmlns:w14="http://schemas.microsoft.com/office/word/2010/wordml">
+              <w:rPr>
+                <w:rFonts w:ascii="Arial" w:hAnsi="Arial" w:eastAsia="Arial" w:cs="Arial"/>
+                <w:sz w:val="22"/>
+                <w:szCs w:val="22"/>
+                <w:color w:val="000000"/>
+              </w:rPr>
+              <w:t xml:space="preserve">0.912</w:t>
             </w:r>
           </w:p>
         </w:tc>
       </w:tr>
     </w:tbl>
-    <w:p>
+    <w:p xmlns:w="http://schemas.openxmlformats.org/wordprocessingml/2006/main" xmlns:wp="http://schemas.openxmlformats.org/drawingml/2006/wordprocessingDrawing" xmlns:r="http://schemas.openxmlformats.org/officeDocument/2006/relationships" xmlns:w14="http://schemas.microsoft.com/office/word/2010/wordml">
       <w:pPr>
         <w:pStyle w:val="Normal"/>
       </w:pPr>
@@ -1168,7 +511,7 @@
         <w:t xml:space="preserve"/>
       </w:r>
     </w:p>
-    <w:p>
+    <w:p xmlns:w="http://schemas.openxmlformats.org/wordprocessingml/2006/main" xmlns:wp="http://schemas.openxmlformats.org/drawingml/2006/wordprocessingDrawing" xmlns:r="http://schemas.openxmlformats.org/officeDocument/2006/relationships" xmlns:w14="http://schemas.microsoft.com/office/word/2010/wordml">
       <w:pPr>
         <w:pStyle w:val="Normal"/>
       </w:pPr>
@@ -1176,7 +519,7 @@
         <w:t xml:space="preserve"/>
       </w:r>
     </w:p>
-    <w:p>
+    <w:p xmlns:w="http://schemas.openxmlformats.org/wordprocessingml/2006/main" xmlns:wp="http://schemas.openxmlformats.org/drawingml/2006/wordprocessingDrawing" xmlns:r="http://schemas.openxmlformats.org/officeDocument/2006/relationships" xmlns:w14="http://schemas.microsoft.com/office/word/2010/wordml">
       <w:pPr>
         <w:pStyle w:val="Titre1"/>
       </w:pPr>
@@ -1184,7 +527,7 @@
         <w:t xml:space="preserve">Urbanization = Urbanization Score</w:t>
       </w:r>
     </w:p>
-    <w:tbl xmlns:a="http://schemas.openxmlformats.org/drawingml/2006/main" xmlns:pic="http://schemas.openxmlformats.org/drawingml/2006/picture">
+    <w:tbl xmlns:w="http://schemas.openxmlformats.org/wordprocessingml/2006/main" xmlns:r="http://schemas.openxmlformats.org/officeDocument/2006/relationships" xmlns:w14="http://schemas.microsoft.com/office/word/2010/wordml" xmlns:wp="http://schemas.openxmlformats.org/drawingml/2006/wordprocessingDrawing" xmlns:a="http://schemas.openxmlformats.org/drawingml/2006/main" xmlns:pic="http://schemas.openxmlformats.org/drawingml/2006/picture">
       <w:tblPr>
         <w:tblLayout w:type="fixed"/>
         <w:jc w:val="center"/>
@@ -1203,14 +546,11 @@
           <w:trHeight w:val="617" w:hRule="auto"/>
           <w:tblHeader/>
         </w:trPr>
-        header1
         <w:tc>
           <w:tcPr>
             <w:tcBorders>
               <w:bottom w:val="single" w:sz="16" w:space="0" w:color="666666"/>
               <w:top w:val="single" w:sz="16" w:space="0" w:color="666666"/>
-              <w:left w:val="none" w:sz="0" w:space="0" w:color="000000"/>
-              <w:right w:val="none" w:sz="0" w:space="0" w:color="000000"/>
             </w:tcBorders>
             <w:shd w:val="clear" w:color="auto" w:fill="FFFFFF"/>
             <w:tcMar>
@@ -1224,22 +564,12 @@
           <w:p>
             <w:pPr>
               <w:jc w:val="left"/>
-              <w:keepNext/>
-              <w:pBdr>
-                <w:bottom w:val="none" w:sz="0" w:space="0" w:color="000000"/>
-                <w:top w:val="none" w:sz="0" w:space="0" w:color="000000"/>
-                <w:left w:val="none" w:sz="0" w:space="0" w:color="000000"/>
-                <w:right w:val="none" w:sz="0" w:space="0" w:color="000000"/>
-              </w:pBdr>
-              <w:spacing w:after="100" w:before="100" w:line="240"/>
-              <w:ind w:firstLine="0" w:left="100" w:right="100"/>
-            </w:pPr>
-            <w:r>
-              <w:rPr>
-                <w:rFonts w:ascii="Arial"/>
-                <w:i w:val="false"/>
-                <w:b w:val="false"/>
-                <w:u w:val="none"/>
+              <w:spacing w:after="100" w:before="100" w:line="240"/>
+              <w:ind w:firstLine="0" w:left="100" w:right="100"/>
+            </w:pPr>
+            <w:r xmlns:w="http://schemas.openxmlformats.org/wordprocessingml/2006/main" xmlns:wp="http://schemas.openxmlformats.org/drawingml/2006/wordprocessingDrawing" xmlns:r="http://schemas.openxmlformats.org/officeDocument/2006/relationships" xmlns:w14="http://schemas.microsoft.com/office/word/2010/wordml">
+              <w:rPr>
+                <w:rFonts w:ascii="Arial" w:hAnsi="Arial" w:eastAsia="Arial" w:cs="Arial"/>
                 <w:sz w:val="22"/>
                 <w:szCs w:val="22"/>
                 <w:color w:val="000000"/>
@@ -1253,8 +583,6 @@
             <w:tcBorders>
               <w:bottom w:val="single" w:sz="16" w:space="0" w:color="666666"/>
               <w:top w:val="single" w:sz="16" w:space="0" w:color="666666"/>
-              <w:left w:val="none" w:sz="0" w:space="0" w:color="000000"/>
-              <w:right w:val="none" w:sz="0" w:space="0" w:color="000000"/>
             </w:tcBorders>
             <w:shd w:val="clear" w:color="auto" w:fill="FFFFFF"/>
             <w:tcMar>
@@ -1268,22 +596,12 @@
           <w:p>
             <w:pPr>
               <w:jc w:val="right"/>
-              <w:keepNext/>
-              <w:pBdr>
-                <w:bottom w:val="none" w:sz="0" w:space="0" w:color="000000"/>
-                <w:top w:val="none" w:sz="0" w:space="0" w:color="000000"/>
-                <w:left w:val="none" w:sz="0" w:space="0" w:color="000000"/>
-                <w:right w:val="none" w:sz="0" w:space="0" w:color="000000"/>
-              </w:pBdr>
-              <w:spacing w:after="100" w:before="100" w:line="240"/>
-              <w:ind w:firstLine="0" w:left="100" w:right="100"/>
-            </w:pPr>
-            <w:r>
-              <w:rPr>
-                <w:rFonts w:ascii="Arial"/>
-                <w:i w:val="false"/>
-                <w:b w:val="false"/>
-                <w:u w:val="none"/>
+              <w:spacing w:after="100" w:before="100" w:line="240"/>
+              <w:ind w:firstLine="0" w:left="100" w:right="100"/>
+            </w:pPr>
+            <w:r xmlns:w="http://schemas.openxmlformats.org/wordprocessingml/2006/main" xmlns:wp="http://schemas.openxmlformats.org/drawingml/2006/wordprocessingDrawing" xmlns:r="http://schemas.openxmlformats.org/officeDocument/2006/relationships" xmlns:w14="http://schemas.microsoft.com/office/word/2010/wordml">
+              <w:rPr>
+                <w:rFonts w:ascii="Arial" w:hAnsi="Arial" w:eastAsia="Arial" w:cs="Arial"/>
                 <w:sz w:val="22"/>
                 <w:szCs w:val="22"/>
                 <w:color w:val="000000"/>
@@ -1297,8 +615,6 @@
             <w:tcBorders>
               <w:bottom w:val="single" w:sz="16" w:space="0" w:color="666666"/>
               <w:top w:val="single" w:sz="16" w:space="0" w:color="666666"/>
-              <w:left w:val="none" w:sz="0" w:space="0" w:color="000000"/>
-              <w:right w:val="none" w:sz="0" w:space="0" w:color="000000"/>
             </w:tcBorders>
             <w:shd w:val="clear" w:color="auto" w:fill="FFFFFF"/>
             <w:tcMar>
@@ -1312,22 +628,12 @@
           <w:p>
             <w:pPr>
               <w:jc w:val="right"/>
-              <w:keepNext/>
-              <w:pBdr>
-                <w:bottom w:val="none" w:sz="0" w:space="0" w:color="000000"/>
-                <w:top w:val="none" w:sz="0" w:space="0" w:color="000000"/>
-                <w:left w:val="none" w:sz="0" w:space="0" w:color="000000"/>
-                <w:right w:val="none" w:sz="0" w:space="0" w:color="000000"/>
-              </w:pBdr>
-              <w:spacing w:after="100" w:before="100" w:line="240"/>
-              <w:ind w:firstLine="0" w:left="100" w:right="100"/>
-            </w:pPr>
-            <w:r>
-              <w:rPr>
-                <w:rFonts w:ascii="Arial"/>
-                <w:i w:val="false"/>
-                <w:b w:val="false"/>
-                <w:u w:val="none"/>
+              <w:spacing w:after="100" w:before="100" w:line="240"/>
+              <w:ind w:firstLine="0" w:left="100" w:right="100"/>
+            </w:pPr>
+            <w:r xmlns:w="http://schemas.openxmlformats.org/wordprocessingml/2006/main" xmlns:wp="http://schemas.openxmlformats.org/drawingml/2006/wordprocessingDrawing" xmlns:r="http://schemas.openxmlformats.org/officeDocument/2006/relationships" xmlns:w14="http://schemas.microsoft.com/office/word/2010/wordml">
+              <w:rPr>
+                <w:rFonts w:ascii="Arial" w:hAnsi="Arial" w:eastAsia="Arial" w:cs="Arial"/>
                 <w:sz w:val="22"/>
                 <w:szCs w:val="22"/>
                 <w:color w:val="000000"/>
@@ -1341,8 +647,6 @@
             <w:tcBorders>
               <w:bottom w:val="single" w:sz="16" w:space="0" w:color="666666"/>
               <w:top w:val="single" w:sz="16" w:space="0" w:color="666666"/>
-              <w:left w:val="none" w:sz="0" w:space="0" w:color="000000"/>
-              <w:right w:val="none" w:sz="0" w:space="0" w:color="000000"/>
             </w:tcBorders>
             <w:shd w:val="clear" w:color="auto" w:fill="FFFFFF"/>
             <w:tcMar>
@@ -1356,22 +660,12 @@
           <w:p>
             <w:pPr>
               <w:jc w:val="right"/>
-              <w:keepNext/>
-              <w:pBdr>
-                <w:bottom w:val="none" w:sz="0" w:space="0" w:color="000000"/>
-                <w:top w:val="none" w:sz="0" w:space="0" w:color="000000"/>
-                <w:left w:val="none" w:sz="0" w:space="0" w:color="000000"/>
-                <w:right w:val="none" w:sz="0" w:space="0" w:color="000000"/>
-              </w:pBdr>
-              <w:spacing w:after="100" w:before="100" w:line="240"/>
-              <w:ind w:firstLine="0" w:left="100" w:right="100"/>
-            </w:pPr>
-            <w:r>
-              <w:rPr>
-                <w:rFonts w:ascii="Arial"/>
-                <w:i w:val="false"/>
-                <w:b w:val="false"/>
-                <w:u w:val="none"/>
+              <w:spacing w:after="100" w:before="100" w:line="240"/>
+              <w:ind w:firstLine="0" w:left="100" w:right="100"/>
+            </w:pPr>
+            <w:r xmlns:w="http://schemas.openxmlformats.org/wordprocessingml/2006/main" xmlns:wp="http://schemas.openxmlformats.org/drawingml/2006/wordprocessingDrawing" xmlns:r="http://schemas.openxmlformats.org/officeDocument/2006/relationships" xmlns:w14="http://schemas.microsoft.com/office/word/2010/wordml">
+              <w:rPr>
+                <w:rFonts w:ascii="Arial" w:hAnsi="Arial" w:eastAsia="Arial" w:cs="Arial"/>
                 <w:sz w:val="22"/>
                 <w:szCs w:val="22"/>
                 <w:color w:val="000000"/>
@@ -1385,8 +679,6 @@
             <w:tcBorders>
               <w:bottom w:val="single" w:sz="16" w:space="0" w:color="666666"/>
               <w:top w:val="single" w:sz="16" w:space="0" w:color="666666"/>
-              <w:left w:val="none" w:sz="0" w:space="0" w:color="000000"/>
-              <w:right w:val="none" w:sz="0" w:space="0" w:color="000000"/>
             </w:tcBorders>
             <w:shd w:val="clear" w:color="auto" w:fill="FFFFFF"/>
             <w:tcMar>
@@ -1400,254 +692,17 @@
           <w:p>
             <w:pPr>
               <w:jc w:val="right"/>
-              <w:keepNext/>
-              <w:pBdr>
-                <w:bottom w:val="none" w:sz="0" w:space="0" w:color="000000"/>
-                <w:top w:val="none" w:sz="0" w:space="0" w:color="000000"/>
-                <w:left w:val="none" w:sz="0" w:space="0" w:color="000000"/>
-                <w:right w:val="none" w:sz="0" w:space="0" w:color="000000"/>
-              </w:pBdr>
-              <w:spacing w:after="100" w:before="100" w:line="240"/>
-              <w:ind w:firstLine="0" w:left="100" w:right="100"/>
-            </w:pPr>
-            <w:r>
-              <w:rPr>
-                <w:rFonts w:ascii="Arial"/>
-                <w:i w:val="false"/>
-                <w:b w:val="false"/>
-                <w:u w:val="none"/>
+              <w:spacing w:after="100" w:before="100" w:line="240"/>
+              <w:ind w:firstLine="0" w:left="100" w:right="100"/>
+            </w:pPr>
+            <w:r xmlns:w="http://schemas.openxmlformats.org/wordprocessingml/2006/main" xmlns:wp="http://schemas.openxmlformats.org/drawingml/2006/wordprocessingDrawing" xmlns:r="http://schemas.openxmlformats.org/officeDocument/2006/relationships" xmlns:w14="http://schemas.microsoft.com/office/word/2010/wordml">
+              <w:rPr>
+                <w:rFonts w:ascii="Arial" w:hAnsi="Arial" w:eastAsia="Arial" w:cs="Arial"/>
                 <w:sz w:val="22"/>
                 <w:szCs w:val="22"/>
                 <w:color w:val="000000"/>
               </w:rPr>
               <w:t xml:space="preserve">p</w:t>
-            </w:r>
-          </w:p>
-        </w:tc>
-      </w:tr>
-      <w:tr>
-        <w:trPr>
-          <w:cantSplit/>
-          <w:trHeight w:val="612" w:hRule="auto"/>
-        </w:trPr>
-        body1
-        <w:tc>
-          <w:tcPr>
-            <w:tcBorders>
-              <w:bottom w:val="none" w:sz="0" w:space="0" w:color="000000"/>
-              <w:top w:val="none" w:sz="0" w:space="0" w:color="000000"/>
-              <w:left w:val="none" w:sz="0" w:space="0" w:color="000000"/>
-              <w:right w:val="none" w:sz="0" w:space="0" w:color="000000"/>
-            </w:tcBorders>
-            <w:shd w:val="clear" w:color="auto" w:fill="FFFFFF"/>
-            <w:tcMar>
-              <w:top w:w="0" w:type="dxa"/>
-              <w:bottom w:w="0" w:type="dxa"/>
-              <w:left w:w="0" w:type="dxa"/>
-              <w:right w:w="0" w:type="dxa"/>
-            </w:tcMar>
-            <w:vAlign w:val="center"/>
-          </w:tcPr>
-          <w:p>
-            <w:pPr>
-              <w:jc w:val="left"/>
-              <w:keepNext/>
-              <w:pBdr>
-                <w:bottom w:val="none" w:sz="0" w:space="0" w:color="000000"/>
-                <w:top w:val="none" w:sz="0" w:space="0" w:color="000000"/>
-                <w:left w:val="none" w:sz="0" w:space="0" w:color="000000"/>
-                <w:right w:val="none" w:sz="0" w:space="0" w:color="000000"/>
-              </w:pBdr>
-              <w:spacing w:after="100" w:before="100" w:line="240"/>
-              <w:ind w:firstLine="0" w:left="100" w:right="100"/>
-            </w:pPr>
-            <w:r>
-              <w:rPr>
-                <w:rFonts w:ascii="Arial"/>
-                <w:i w:val="false"/>
-                <w:b w:val="false"/>
-                <w:u w:val="none"/>
-                <w:sz w:val="22"/>
-                <w:szCs w:val="22"/>
-                <w:color w:val="000000"/>
-              </w:rPr>
-              <w:t xml:space="preserve">Intercept</w:t>
-            </w:r>
-          </w:p>
-        </w:tc>
-        <w:tc>
-          <w:tcPr>
-            <w:tcBorders>
-              <w:bottom w:val="none" w:sz="0" w:space="0" w:color="000000"/>
-              <w:top w:val="none" w:sz="0" w:space="0" w:color="000000"/>
-              <w:left w:val="none" w:sz="0" w:space="0" w:color="000000"/>
-              <w:right w:val="none" w:sz="0" w:space="0" w:color="000000"/>
-            </w:tcBorders>
-            <w:shd w:val="clear" w:color="auto" w:fill="FFFFFF"/>
-            <w:tcMar>
-              <w:top w:w="0" w:type="dxa"/>
-              <w:bottom w:w="0" w:type="dxa"/>
-              <w:left w:w="0" w:type="dxa"/>
-              <w:right w:w="0" w:type="dxa"/>
-            </w:tcMar>
-            <w:vAlign w:val="center"/>
-          </w:tcPr>
-          <w:p>
-            <w:pPr>
-              <w:jc w:val="right"/>
-              <w:keepNext/>
-              <w:pBdr>
-                <w:bottom w:val="none" w:sz="0" w:space="0" w:color="000000"/>
-                <w:top w:val="none" w:sz="0" w:space="0" w:color="000000"/>
-                <w:left w:val="none" w:sz="0" w:space="0" w:color="000000"/>
-                <w:right w:val="none" w:sz="0" w:space="0" w:color="000000"/>
-              </w:pBdr>
-              <w:spacing w:after="100" w:before="100" w:line="240"/>
-              <w:ind w:firstLine="0" w:left="100" w:right="100"/>
-            </w:pPr>
-            <w:r>
-              <w:rPr>
-                <w:rFonts w:ascii="Arial"/>
-                <w:i w:val="false"/>
-                <w:b w:val="false"/>
-                <w:u w:val="none"/>
-                <w:sz w:val="22"/>
-                <w:szCs w:val="22"/>
-                <w:color w:val="000000"/>
-              </w:rPr>
-              <w:t xml:space="preserve">47</w:t>
-            </w:r>
-          </w:p>
-        </w:tc>
-        <w:tc>
-          <w:tcPr>
-            <w:tcBorders>
-              <w:bottom w:val="none" w:sz="0" w:space="0" w:color="000000"/>
-              <w:top w:val="none" w:sz="0" w:space="0" w:color="000000"/>
-              <w:left w:val="none" w:sz="0" w:space="0" w:color="000000"/>
-              <w:right w:val="none" w:sz="0" w:space="0" w:color="000000"/>
-            </w:tcBorders>
-            <w:shd w:val="clear" w:color="auto" w:fill="FFFFFF"/>
-            <w:tcMar>
-              <w:top w:w="0" w:type="dxa"/>
-              <w:bottom w:w="0" w:type="dxa"/>
-              <w:left w:w="0" w:type="dxa"/>
-              <w:right w:w="0" w:type="dxa"/>
-            </w:tcMar>
-            <w:vAlign w:val="center"/>
-          </w:tcPr>
-          <w:p>
-            <w:pPr>
-              <w:jc w:val="right"/>
-              <w:keepNext/>
-              <w:pBdr>
-                <w:bottom w:val="none" w:sz="0" w:space="0" w:color="000000"/>
-                <w:top w:val="none" w:sz="0" w:space="0" w:color="000000"/>
-                <w:left w:val="none" w:sz="0" w:space="0" w:color="000000"/>
-                <w:right w:val="none" w:sz="0" w:space="0" w:color="000000"/>
-              </w:pBdr>
-              <w:spacing w:after="100" w:before="100" w:line="240"/>
-              <w:ind w:firstLine="0" w:left="100" w:right="100"/>
-            </w:pPr>
-            <w:r>
-              <w:rPr>
-                <w:rFonts w:ascii="Arial"/>
-                <w:i w:val="false"/>
-                <w:b w:val="false"/>
-                <w:u w:val="none"/>
-                <w:sz w:val="22"/>
-                <w:szCs w:val="22"/>
-                <w:color w:val="000000"/>
-              </w:rPr>
-              <w:t xml:space="preserve"/>
-            </w:r>
-          </w:p>
-        </w:tc>
-        <w:tc>
-          <w:tcPr>
-            <w:tcBorders>
-              <w:bottom w:val="none" w:sz="0" w:space="0" w:color="000000"/>
-              <w:top w:val="none" w:sz="0" w:space="0" w:color="000000"/>
-              <w:left w:val="none" w:sz="0" w:space="0" w:color="000000"/>
-              <w:right w:val="none" w:sz="0" w:space="0" w:color="000000"/>
-            </w:tcBorders>
-            <w:shd w:val="clear" w:color="auto" w:fill="FFFFFF"/>
-            <w:tcMar>
-              <w:top w:w="0" w:type="dxa"/>
-              <w:bottom w:w="0" w:type="dxa"/>
-              <w:left w:w="0" w:type="dxa"/>
-              <w:right w:w="0" w:type="dxa"/>
-            </w:tcMar>
-            <w:vAlign w:val="center"/>
-          </w:tcPr>
-          <w:p>
-            <w:pPr>
-              <w:jc w:val="right"/>
-              <w:keepNext/>
-              <w:pBdr>
-                <w:bottom w:val="none" w:sz="0" w:space="0" w:color="000000"/>
-                <w:top w:val="none" w:sz="0" w:space="0" w:color="000000"/>
-                <w:left w:val="none" w:sz="0" w:space="0" w:color="000000"/>
-                <w:right w:val="none" w:sz="0" w:space="0" w:color="000000"/>
-              </w:pBdr>
-              <w:spacing w:after="100" w:before="100" w:line="240"/>
-              <w:ind w:firstLine="0" w:left="100" w:right="100"/>
-            </w:pPr>
-            <w:r>
-              <w:rPr>
-                <w:rFonts w:ascii="Arial"/>
-                <w:i w:val="false"/>
-                <w:b w:val="false"/>
-                <w:u w:val="none"/>
-                <w:sz w:val="22"/>
-                <w:szCs w:val="22"/>
-                <w:color w:val="000000"/>
-              </w:rPr>
-              <w:t xml:space="preserve"/>
-            </w:r>
-          </w:p>
-        </w:tc>
-        <w:tc>
-          <w:tcPr>
-            <w:tcBorders>
-              <w:bottom w:val="none" w:sz="0" w:space="0" w:color="000000"/>
-              <w:top w:val="none" w:sz="0" w:space="0" w:color="000000"/>
-              <w:left w:val="none" w:sz="0" w:space="0" w:color="000000"/>
-              <w:right w:val="none" w:sz="0" w:space="0" w:color="000000"/>
-            </w:tcBorders>
-            <w:shd w:val="clear" w:color="auto" w:fill="FFFFFF"/>
-            <w:tcMar>
-              <w:top w:w="0" w:type="dxa"/>
-              <w:bottom w:w="0" w:type="dxa"/>
-              <w:left w:w="0" w:type="dxa"/>
-              <w:right w:w="0" w:type="dxa"/>
-            </w:tcMar>
-            <w:vAlign w:val="center"/>
-          </w:tcPr>
-          <w:p>
-            <w:pPr>
-              <w:jc w:val="right"/>
-              <w:keepNext/>
-              <w:pBdr>
-                <w:bottom w:val="none" w:sz="0" w:space="0" w:color="000000"/>
-                <w:top w:val="none" w:sz="0" w:space="0" w:color="000000"/>
-                <w:left w:val="none" w:sz="0" w:space="0" w:color="000000"/>
-                <w:right w:val="none" w:sz="0" w:space="0" w:color="000000"/>
-              </w:pBdr>
-              <w:spacing w:after="100" w:before="100" w:line="240"/>
-              <w:ind w:firstLine="0" w:left="100" w:right="100"/>
-            </w:pPr>
-            <w:r>
-              <w:rPr>
-                <w:rFonts w:ascii="Arial"/>
-                <w:i w:val="false"/>
-                <w:b w:val="false"/>
-                <w:u w:val="none"/>
-                <w:sz w:val="22"/>
-                <w:szCs w:val="22"/>
-                <w:color w:val="000000"/>
-              </w:rPr>
-              <w:t xml:space="preserve"/>
             </w:r>
           </w:p>
         </w:tc>
@@ -1657,15 +712,9 @@
           <w:cantSplit/>
           <w:trHeight w:val="617" w:hRule="auto"/>
         </w:trPr>
-        body2
-        <w:tc>
-          <w:tcPr>
-            <w:tcBorders>
-              <w:bottom w:val="single" w:sz="8" w:space="0" w:color="666666"/>
-              <w:top w:val="none" w:sz="0" w:space="0" w:color="000000"/>
-              <w:left w:val="none" w:sz="0" w:space="0" w:color="000000"/>
-              <w:right w:val="none" w:sz="0" w:space="0" w:color="000000"/>
-            </w:tcBorders>
+        <w:tc>
+          <w:tcPr>
+            <w:tcBorders/>
             <w:shd w:val="clear" w:color="auto" w:fill="FFFFFF"/>
             <w:tcMar>
               <w:top w:w="0" w:type="dxa"/>
@@ -1678,22 +727,12 @@
           <w:p>
             <w:pPr>
               <w:jc w:val="left"/>
-              <w:keepNext/>
-              <w:pBdr>
-                <w:bottom w:val="none" w:sz="0" w:space="0" w:color="000000"/>
-                <w:top w:val="none" w:sz="0" w:space="0" w:color="000000"/>
-                <w:left w:val="none" w:sz="0" w:space="0" w:color="000000"/>
-                <w:right w:val="none" w:sz="0" w:space="0" w:color="000000"/>
-              </w:pBdr>
-              <w:spacing w:after="100" w:before="100" w:line="240"/>
-              <w:ind w:firstLine="0" w:left="100" w:right="100"/>
-            </w:pPr>
-            <w:r>
-              <w:rPr>
-                <w:rFonts w:ascii="Arial"/>
-                <w:i w:val="false"/>
-                <w:b w:val="false"/>
-                <w:u w:val="none"/>
+              <w:spacing w:after="100" w:before="100" w:line="240"/>
+              <w:ind w:firstLine="0" w:left="100" w:right="100"/>
+            </w:pPr>
+            <w:r xmlns:w="http://schemas.openxmlformats.org/wordprocessingml/2006/main" xmlns:wp="http://schemas.openxmlformats.org/drawingml/2006/wordprocessingDrawing" xmlns:r="http://schemas.openxmlformats.org/officeDocument/2006/relationships" xmlns:w14="http://schemas.microsoft.com/office/word/2010/wordml">
+              <w:rPr>
+                <w:rFonts w:ascii="Arial" w:hAnsi="Arial" w:eastAsia="Arial" w:cs="Arial"/>
                 <w:sz w:val="22"/>
                 <w:szCs w:val="22"/>
                 <w:color w:val="000000"/>
@@ -1704,12 +743,7 @@
         </w:tc>
         <w:tc>
           <w:tcPr>
-            <w:tcBorders>
-              <w:bottom w:val="single" w:sz="8" w:space="0" w:color="666666"/>
-              <w:top w:val="none" w:sz="0" w:space="0" w:color="000000"/>
-              <w:left w:val="none" w:sz="0" w:space="0" w:color="000000"/>
-              <w:right w:val="none" w:sz="0" w:space="0" w:color="000000"/>
-            </w:tcBorders>
+            <w:tcBorders/>
             <w:shd w:val="clear" w:color="auto" w:fill="FFFFFF"/>
             <w:tcMar>
               <w:top w:w="0" w:type="dxa"/>
@@ -1722,38 +756,23 @@
           <w:p>
             <w:pPr>
               <w:jc w:val="right"/>
-              <w:keepNext/>
-              <w:pBdr>
-                <w:bottom w:val="none" w:sz="0" w:space="0" w:color="000000"/>
-                <w:top w:val="none" w:sz="0" w:space="0" w:color="000000"/>
-                <w:left w:val="none" w:sz="0" w:space="0" w:color="000000"/>
-                <w:right w:val="none" w:sz="0" w:space="0" w:color="000000"/>
-              </w:pBdr>
-              <w:spacing w:after="100" w:before="100" w:line="240"/>
-              <w:ind w:firstLine="0" w:left="100" w:right="100"/>
-            </w:pPr>
-            <w:r>
-              <w:rPr>
-                <w:rFonts w:ascii="Arial"/>
-                <w:i w:val="false"/>
-                <w:b w:val="false"/>
-                <w:u w:val="none"/>
-                <w:sz w:val="22"/>
-                <w:szCs w:val="22"/>
-                <w:color w:val="000000"/>
-              </w:rPr>
-              <w:t xml:space="preserve">46</w:t>
-            </w:r>
-          </w:p>
-        </w:tc>
-        <w:tc>
-          <w:tcPr>
-            <w:tcBorders>
-              <w:bottom w:val="single" w:sz="8" w:space="0" w:color="666666"/>
-              <w:top w:val="none" w:sz="0" w:space="0" w:color="000000"/>
-              <w:left w:val="none" w:sz="0" w:space="0" w:color="000000"/>
-              <w:right w:val="none" w:sz="0" w:space="0" w:color="000000"/>
-            </w:tcBorders>
+              <w:spacing w:after="100" w:before="100" w:line="240"/>
+              <w:ind w:firstLine="0" w:left="100" w:right="100"/>
+            </w:pPr>
+            <w:r xmlns:w="http://schemas.openxmlformats.org/wordprocessingml/2006/main" xmlns:wp="http://schemas.openxmlformats.org/drawingml/2006/wordprocessingDrawing" xmlns:r="http://schemas.openxmlformats.org/officeDocument/2006/relationships" xmlns:w14="http://schemas.microsoft.com/office/word/2010/wordml">
+              <w:rPr>
+                <w:rFonts w:ascii="Arial" w:hAnsi="Arial" w:eastAsia="Arial" w:cs="Arial"/>
+                <w:sz w:val="22"/>
+                <w:szCs w:val="22"/>
+                <w:color w:val="000000"/>
+              </w:rPr>
+              <w:t xml:space="preserve">41</w:t>
+            </w:r>
+          </w:p>
+        </w:tc>
+        <w:tc>
+          <w:tcPr>
+            <w:tcBorders/>
             <w:shd w:val="clear" w:color="auto" w:fill="FFFFFF"/>
             <w:tcMar>
               <w:top w:w="0" w:type="dxa"/>
@@ -1766,22 +785,12 @@
           <w:p>
             <w:pPr>
               <w:jc w:val="right"/>
-              <w:keepNext/>
-              <w:pBdr>
-                <w:bottom w:val="none" w:sz="0" w:space="0" w:color="000000"/>
-                <w:top w:val="none" w:sz="0" w:space="0" w:color="000000"/>
-                <w:left w:val="none" w:sz="0" w:space="0" w:color="000000"/>
-                <w:right w:val="none" w:sz="0" w:space="0" w:color="000000"/>
-              </w:pBdr>
-              <w:spacing w:after="100" w:before="100" w:line="240"/>
-              <w:ind w:firstLine="0" w:left="100" w:right="100"/>
-            </w:pPr>
-            <w:r>
-              <w:rPr>
-                <w:rFonts w:ascii="Arial"/>
-                <w:i w:val="false"/>
-                <w:b w:val="false"/>
-                <w:u w:val="none"/>
+              <w:spacing w:after="100" w:before="100" w:line="240"/>
+              <w:ind w:firstLine="0" w:left="100" w:right="100"/>
+            </w:pPr>
+            <w:r xmlns:w="http://schemas.openxmlformats.org/wordprocessingml/2006/main" xmlns:wp="http://schemas.openxmlformats.org/drawingml/2006/wordprocessingDrawing" xmlns:r="http://schemas.openxmlformats.org/officeDocument/2006/relationships" xmlns:w14="http://schemas.microsoft.com/office/word/2010/wordml">
+              <w:rPr>
+                <w:rFonts w:ascii="Arial" w:hAnsi="Arial" w:eastAsia="Arial" w:cs="Arial"/>
                 <w:sz w:val="22"/>
                 <w:szCs w:val="22"/>
                 <w:color w:val="000000"/>
@@ -1792,12 +801,7 @@
         </w:tc>
         <w:tc>
           <w:tcPr>
-            <w:tcBorders>
-              <w:bottom w:val="single" w:sz="8" w:space="0" w:color="666666"/>
-              <w:top w:val="none" w:sz="0" w:space="0" w:color="000000"/>
-              <w:left w:val="none" w:sz="0" w:space="0" w:color="000000"/>
-              <w:right w:val="none" w:sz="0" w:space="0" w:color="000000"/>
-            </w:tcBorders>
+            <w:tcBorders/>
             <w:shd w:val="clear" w:color="auto" w:fill="FFFFFF"/>
             <w:tcMar>
               <w:top w:w="0" w:type="dxa"/>
@@ -1810,38 +814,23 @@
           <w:p>
             <w:pPr>
               <w:jc w:val="right"/>
-              <w:keepNext/>
-              <w:pBdr>
-                <w:bottom w:val="none" w:sz="0" w:space="0" w:color="000000"/>
-                <w:top w:val="none" w:sz="0" w:space="0" w:color="000000"/>
-                <w:left w:val="none" w:sz="0" w:space="0" w:color="000000"/>
-                <w:right w:val="none" w:sz="0" w:space="0" w:color="000000"/>
-              </w:pBdr>
-              <w:spacing w:after="100" w:before="100" w:line="240"/>
-              <w:ind w:firstLine="0" w:left="100" w:right="100"/>
-            </w:pPr>
-            <w:r>
-              <w:rPr>
-                <w:rFonts w:ascii="Arial"/>
-                <w:i w:val="false"/>
-                <w:b w:val="false"/>
-                <w:u w:val="none"/>
-                <w:sz w:val="22"/>
-                <w:szCs w:val="22"/>
-                <w:color w:val="000000"/>
-              </w:rPr>
-              <w:t xml:space="preserve">8.197</w:t>
-            </w:r>
-          </w:p>
-        </w:tc>
-        <w:tc>
-          <w:tcPr>
-            <w:tcBorders>
-              <w:bottom w:val="single" w:sz="8" w:space="0" w:color="666666"/>
-              <w:top w:val="none" w:sz="0" w:space="0" w:color="000000"/>
-              <w:left w:val="none" w:sz="0" w:space="0" w:color="000000"/>
-              <w:right w:val="none" w:sz="0" w:space="0" w:color="000000"/>
-            </w:tcBorders>
+              <w:spacing w:after="100" w:before="100" w:line="240"/>
+              <w:ind w:firstLine="0" w:left="100" w:right="100"/>
+            </w:pPr>
+            <w:r xmlns:w="http://schemas.openxmlformats.org/wordprocessingml/2006/main" xmlns:wp="http://schemas.openxmlformats.org/drawingml/2006/wordprocessingDrawing" xmlns:r="http://schemas.openxmlformats.org/officeDocument/2006/relationships" xmlns:w14="http://schemas.microsoft.com/office/word/2010/wordml">
+              <w:rPr>
+                <w:rFonts w:ascii="Arial" w:hAnsi="Arial" w:eastAsia="Arial" w:cs="Arial"/>
+                <w:sz w:val="22"/>
+                <w:szCs w:val="22"/>
+                <w:color w:val="000000"/>
+              </w:rPr>
+              <w:t xml:space="preserve">8.800</w:t>
+            </w:r>
+          </w:p>
+        </w:tc>
+        <w:tc>
+          <w:tcPr>
+            <w:tcBorders/>
             <w:shd w:val="clear" w:color="auto" w:fill="FFFFFF"/>
             <w:tcMar>
               <w:top w:w="0" w:type="dxa"/>
@@ -1854,254 +843,17 @@
           <w:p>
             <w:pPr>
               <w:jc w:val="right"/>
-              <w:keepNext/>
-              <w:pBdr>
-                <w:bottom w:val="none" w:sz="0" w:space="0" w:color="000000"/>
-                <w:top w:val="none" w:sz="0" w:space="0" w:color="000000"/>
-                <w:left w:val="none" w:sz="0" w:space="0" w:color="000000"/>
-                <w:right w:val="none" w:sz="0" w:space="0" w:color="000000"/>
-              </w:pBdr>
-              <w:spacing w:after="100" w:before="100" w:line="240"/>
-              <w:ind w:firstLine="0" w:left="100" w:right="100"/>
-            </w:pPr>
-            <w:r>
-              <w:rPr>
-                <w:rFonts w:ascii="Arial"/>
-                <w:i w:val="false"/>
-                <w:b w:val="false"/>
-                <w:u w:val="none"/>
-                <w:sz w:val="22"/>
-                <w:szCs w:val="22"/>
-                <w:color w:val="000000"/>
-              </w:rPr>
-              <w:t xml:space="preserve">0.964</w:t>
-            </w:r>
-          </w:p>
-        </w:tc>
-      </w:tr>
-      <w:tr>
-        <w:trPr>
-          <w:cantSplit/>
-          <w:trHeight w:val="612" w:hRule="auto"/>
-        </w:trPr>
-        body3
-        <w:tc>
-          <w:tcPr>
-            <w:tcBorders>
-              <w:bottom w:val="none" w:sz="0" w:space="0" w:color="000000"/>
-              <w:top w:val="single" w:sz="8" w:space="0" w:color="666666"/>
-              <w:left w:val="none" w:sz="0" w:space="0" w:color="000000"/>
-              <w:right w:val="none" w:sz="0" w:space="0" w:color="000000"/>
-            </w:tcBorders>
-            <w:shd w:val="clear" w:color="auto" w:fill="FFFFFF"/>
-            <w:tcMar>
-              <w:top w:w="0" w:type="dxa"/>
-              <w:bottom w:w="0" w:type="dxa"/>
-              <w:left w:w="0" w:type="dxa"/>
-              <w:right w:w="0" w:type="dxa"/>
-            </w:tcMar>
-            <w:vAlign w:val="center"/>
-          </w:tcPr>
-          <w:p>
-            <w:pPr>
-              <w:jc w:val="left"/>
-              <w:keepNext/>
-              <w:pBdr>
-                <w:bottom w:val="none" w:sz="0" w:space="0" w:color="000000"/>
-                <w:top w:val="none" w:sz="0" w:space="0" w:color="000000"/>
-                <w:left w:val="none" w:sz="0" w:space="0" w:color="000000"/>
-                <w:right w:val="none" w:sz="0" w:space="0" w:color="000000"/>
-              </w:pBdr>
-              <w:spacing w:after="100" w:before="100" w:line="240"/>
-              <w:ind w:firstLine="0" w:left="100" w:right="100"/>
-            </w:pPr>
-            <w:r>
-              <w:rPr>
-                <w:rFonts w:ascii="Arial"/>
-                <w:i w:val="false"/>
-                <w:b w:val="false"/>
-                <w:u w:val="none"/>
-                <w:sz w:val="22"/>
-                <w:szCs w:val="22"/>
-                <w:color w:val="000000"/>
-              </w:rPr>
-              <w:t xml:space="preserve">Intercept</w:t>
-            </w:r>
-          </w:p>
-        </w:tc>
-        <w:tc>
-          <w:tcPr>
-            <w:tcBorders>
-              <w:bottom w:val="none" w:sz="0" w:space="0" w:color="000000"/>
-              <w:top w:val="single" w:sz="8" w:space="0" w:color="666666"/>
-              <w:left w:val="none" w:sz="0" w:space="0" w:color="000000"/>
-              <w:right w:val="none" w:sz="0" w:space="0" w:color="000000"/>
-            </w:tcBorders>
-            <w:shd w:val="clear" w:color="auto" w:fill="FFFFFF"/>
-            <w:tcMar>
-              <w:top w:w="0" w:type="dxa"/>
-              <w:bottom w:w="0" w:type="dxa"/>
-              <w:left w:w="0" w:type="dxa"/>
-              <w:right w:w="0" w:type="dxa"/>
-            </w:tcMar>
-            <w:vAlign w:val="center"/>
-          </w:tcPr>
-          <w:p>
-            <w:pPr>
-              <w:jc w:val="right"/>
-              <w:keepNext/>
-              <w:pBdr>
-                <w:bottom w:val="none" w:sz="0" w:space="0" w:color="000000"/>
-                <w:top w:val="none" w:sz="0" w:space="0" w:color="000000"/>
-                <w:left w:val="none" w:sz="0" w:space="0" w:color="000000"/>
-                <w:right w:val="none" w:sz="0" w:space="0" w:color="000000"/>
-              </w:pBdr>
-              <w:spacing w:after="100" w:before="100" w:line="240"/>
-              <w:ind w:firstLine="0" w:left="100" w:right="100"/>
-            </w:pPr>
-            <w:r>
-              <w:rPr>
-                <w:rFonts w:ascii="Arial"/>
-                <w:i w:val="false"/>
-                <w:b w:val="false"/>
-                <w:u w:val="none"/>
-                <w:sz w:val="22"/>
-                <w:szCs w:val="22"/>
-                <w:color w:val="000000"/>
-              </w:rPr>
-              <w:t xml:space="preserve">47</w:t>
-            </w:r>
-          </w:p>
-        </w:tc>
-        <w:tc>
-          <w:tcPr>
-            <w:tcBorders>
-              <w:bottom w:val="none" w:sz="0" w:space="0" w:color="000000"/>
-              <w:top w:val="single" w:sz="8" w:space="0" w:color="666666"/>
-              <w:left w:val="none" w:sz="0" w:space="0" w:color="000000"/>
-              <w:right w:val="none" w:sz="0" w:space="0" w:color="000000"/>
-            </w:tcBorders>
-            <w:shd w:val="clear" w:color="auto" w:fill="FFFFFF"/>
-            <w:tcMar>
-              <w:top w:w="0" w:type="dxa"/>
-              <w:bottom w:w="0" w:type="dxa"/>
-              <w:left w:w="0" w:type="dxa"/>
-              <w:right w:w="0" w:type="dxa"/>
-            </w:tcMar>
-            <w:vAlign w:val="center"/>
-          </w:tcPr>
-          <w:p>
-            <w:pPr>
-              <w:jc w:val="right"/>
-              <w:keepNext/>
-              <w:pBdr>
-                <w:bottom w:val="none" w:sz="0" w:space="0" w:color="000000"/>
-                <w:top w:val="none" w:sz="0" w:space="0" w:color="000000"/>
-                <w:left w:val="none" w:sz="0" w:space="0" w:color="000000"/>
-                <w:right w:val="none" w:sz="0" w:space="0" w:color="000000"/>
-              </w:pBdr>
-              <w:spacing w:after="100" w:before="100" w:line="240"/>
-              <w:ind w:firstLine="0" w:left="100" w:right="100"/>
-            </w:pPr>
-            <w:r>
-              <w:rPr>
-                <w:rFonts w:ascii="Arial"/>
-                <w:i w:val="false"/>
-                <w:b w:val="false"/>
-                <w:u w:val="none"/>
-                <w:sz w:val="22"/>
-                <w:szCs w:val="22"/>
-                <w:color w:val="000000"/>
-              </w:rPr>
-              <w:t xml:space="preserve"/>
-            </w:r>
-          </w:p>
-        </w:tc>
-        <w:tc>
-          <w:tcPr>
-            <w:tcBorders>
-              <w:bottom w:val="none" w:sz="0" w:space="0" w:color="000000"/>
-              <w:top w:val="single" w:sz="8" w:space="0" w:color="666666"/>
-              <w:left w:val="none" w:sz="0" w:space="0" w:color="000000"/>
-              <w:right w:val="none" w:sz="0" w:space="0" w:color="000000"/>
-            </w:tcBorders>
-            <w:shd w:val="clear" w:color="auto" w:fill="FFFFFF"/>
-            <w:tcMar>
-              <w:top w:w="0" w:type="dxa"/>
-              <w:bottom w:w="0" w:type="dxa"/>
-              <w:left w:w="0" w:type="dxa"/>
-              <w:right w:w="0" w:type="dxa"/>
-            </w:tcMar>
-            <w:vAlign w:val="center"/>
-          </w:tcPr>
-          <w:p>
-            <w:pPr>
-              <w:jc w:val="right"/>
-              <w:keepNext/>
-              <w:pBdr>
-                <w:bottom w:val="none" w:sz="0" w:space="0" w:color="000000"/>
-                <w:top w:val="none" w:sz="0" w:space="0" w:color="000000"/>
-                <w:left w:val="none" w:sz="0" w:space="0" w:color="000000"/>
-                <w:right w:val="none" w:sz="0" w:space="0" w:color="000000"/>
-              </w:pBdr>
-              <w:spacing w:after="100" w:before="100" w:line="240"/>
-              <w:ind w:firstLine="0" w:left="100" w:right="100"/>
-            </w:pPr>
-            <w:r>
-              <w:rPr>
-                <w:rFonts w:ascii="Arial"/>
-                <w:i w:val="false"/>
-                <w:b w:val="false"/>
-                <w:u w:val="none"/>
-                <w:sz w:val="22"/>
-                <w:szCs w:val="22"/>
-                <w:color w:val="000000"/>
-              </w:rPr>
-              <w:t xml:space="preserve"/>
-            </w:r>
-          </w:p>
-        </w:tc>
-        <w:tc>
-          <w:tcPr>
-            <w:tcBorders>
-              <w:bottom w:val="none" w:sz="0" w:space="0" w:color="000000"/>
-              <w:top w:val="single" w:sz="8" w:space="0" w:color="666666"/>
-              <w:left w:val="none" w:sz="0" w:space="0" w:color="000000"/>
-              <w:right w:val="none" w:sz="0" w:space="0" w:color="000000"/>
-            </w:tcBorders>
-            <w:shd w:val="clear" w:color="auto" w:fill="FFFFFF"/>
-            <w:tcMar>
-              <w:top w:w="0" w:type="dxa"/>
-              <w:bottom w:w="0" w:type="dxa"/>
-              <w:left w:w="0" w:type="dxa"/>
-              <w:right w:w="0" w:type="dxa"/>
-            </w:tcMar>
-            <w:vAlign w:val="center"/>
-          </w:tcPr>
-          <w:p>
-            <w:pPr>
-              <w:jc w:val="right"/>
-              <w:keepNext/>
-              <w:pBdr>
-                <w:bottom w:val="none" w:sz="0" w:space="0" w:color="000000"/>
-                <w:top w:val="none" w:sz="0" w:space="0" w:color="000000"/>
-                <w:left w:val="none" w:sz="0" w:space="0" w:color="000000"/>
-                <w:right w:val="none" w:sz="0" w:space="0" w:color="000000"/>
-              </w:pBdr>
-              <w:spacing w:after="100" w:before="100" w:line="240"/>
-              <w:ind w:firstLine="0" w:left="100" w:right="100"/>
-            </w:pPr>
-            <w:r>
-              <w:rPr>
-                <w:rFonts w:ascii="Arial"/>
-                <w:i w:val="false"/>
-                <w:b w:val="false"/>
-                <w:u w:val="none"/>
-                <w:sz w:val="22"/>
-                <w:szCs w:val="22"/>
-                <w:color w:val="000000"/>
-              </w:rPr>
-              <w:t xml:space="preserve"/>
+              <w:spacing w:after="100" w:before="100" w:line="240"/>
+              <w:ind w:firstLine="0" w:left="100" w:right="100"/>
+            </w:pPr>
+            <w:r xmlns:w="http://schemas.openxmlformats.org/wordprocessingml/2006/main" xmlns:wp="http://schemas.openxmlformats.org/drawingml/2006/wordprocessingDrawing" xmlns:r="http://schemas.openxmlformats.org/officeDocument/2006/relationships" xmlns:w14="http://schemas.microsoft.com/office/word/2010/wordml">
+              <w:rPr>
+                <w:rFonts w:ascii="Arial" w:hAnsi="Arial" w:eastAsia="Arial" w:cs="Arial"/>
+                <w:sz w:val="22"/>
+                <w:szCs w:val="22"/>
+                <w:color w:val="000000"/>
+              </w:rPr>
+              <w:t xml:space="preserve">0.950</w:t>
             </w:r>
           </w:p>
         </w:tc>
@@ -2111,14 +863,10 @@
           <w:cantSplit/>
           <w:trHeight w:val="574" w:hRule="auto"/>
         </w:trPr>
-        body4
         <w:tc>
           <w:tcPr>
             <w:tcBorders>
-              <w:bottom w:val="single" w:sz="16" w:space="0" w:color="666666"/>
-              <w:top w:val="none" w:sz="0" w:space="0" w:color="000000"/>
-              <w:left w:val="none" w:sz="0" w:space="0" w:color="000000"/>
-              <w:right w:val="none" w:sz="0" w:space="0" w:color="000000"/>
+              <w:bottom w:val="single" w:sz="8" w:space="0" w:color="666666"/>
             </w:tcBorders>
             <w:shd w:val="clear" w:color="auto" w:fill="FFFFFF"/>
             <w:tcMar>
@@ -2132,22 +880,12 @@
           <w:p>
             <w:pPr>
               <w:jc w:val="left"/>
-              <w:keepNext/>
-              <w:pBdr>
-                <w:bottom w:val="none" w:sz="0" w:space="0" w:color="000000"/>
-                <w:top w:val="none" w:sz="0" w:space="0" w:color="000000"/>
-                <w:left w:val="none" w:sz="0" w:space="0" w:color="000000"/>
-                <w:right w:val="none" w:sz="0" w:space="0" w:color="000000"/>
-              </w:pBdr>
-              <w:spacing w:after="100" w:before="100" w:line="240"/>
-              <w:ind w:firstLine="0" w:left="100" w:right="100"/>
-            </w:pPr>
-            <w:r>
-              <w:rPr>
-                <w:rFonts w:ascii="Arial"/>
-                <w:i w:val="false"/>
-                <w:b w:val="false"/>
-                <w:u w:val="none"/>
+              <w:spacing w:after="100" w:before="100" w:line="240"/>
+              <w:ind w:firstLine="0" w:left="100" w:right="100"/>
+            </w:pPr>
+            <w:r xmlns:w="http://schemas.openxmlformats.org/wordprocessingml/2006/main" xmlns:wp="http://schemas.openxmlformats.org/drawingml/2006/wordprocessingDrawing" xmlns:r="http://schemas.openxmlformats.org/officeDocument/2006/relationships" xmlns:w14="http://schemas.microsoft.com/office/word/2010/wordml">
+              <w:rPr>
+                <w:rFonts w:ascii="Arial" w:hAnsi="Arial" w:eastAsia="Arial" w:cs="Arial"/>
                 <w:sz w:val="22"/>
                 <w:szCs w:val="22"/>
                 <w:color w:val="000000"/>
@@ -2159,10 +897,7 @@
         <w:tc>
           <w:tcPr>
             <w:tcBorders>
-              <w:bottom w:val="single" w:sz="16" w:space="0" w:color="666666"/>
-              <w:top w:val="none" w:sz="0" w:space="0" w:color="000000"/>
-              <w:left w:val="none" w:sz="0" w:space="0" w:color="000000"/>
-              <w:right w:val="none" w:sz="0" w:space="0" w:color="000000"/>
+              <w:bottom w:val="single" w:sz="8" w:space="0" w:color="666666"/>
             </w:tcBorders>
             <w:shd w:val="clear" w:color="auto" w:fill="FFFFFF"/>
             <w:tcMar>
@@ -2176,37 +911,24 @@
           <w:p>
             <w:pPr>
               <w:jc w:val="right"/>
-              <w:keepNext/>
-              <w:pBdr>
-                <w:bottom w:val="none" w:sz="0" w:space="0" w:color="000000"/>
-                <w:top w:val="none" w:sz="0" w:space="0" w:color="000000"/>
-                <w:left w:val="none" w:sz="0" w:space="0" w:color="000000"/>
-                <w:right w:val="none" w:sz="0" w:space="0" w:color="000000"/>
-              </w:pBdr>
-              <w:spacing w:after="100" w:before="100" w:line="240"/>
-              <w:ind w:firstLine="0" w:left="100" w:right="100"/>
-            </w:pPr>
-            <w:r>
-              <w:rPr>
-                <w:rFonts w:ascii="Arial"/>
-                <w:i w:val="false"/>
-                <w:b w:val="false"/>
-                <w:u w:val="none"/>
-                <w:sz w:val="22"/>
-                <w:szCs w:val="22"/>
-                <w:color w:val="000000"/>
-              </w:rPr>
-              <w:t xml:space="preserve">46</w:t>
+              <w:spacing w:after="100" w:before="100" w:line="240"/>
+              <w:ind w:firstLine="0" w:left="100" w:right="100"/>
+            </w:pPr>
+            <w:r xmlns:w="http://schemas.openxmlformats.org/wordprocessingml/2006/main" xmlns:wp="http://schemas.openxmlformats.org/drawingml/2006/wordprocessingDrawing" xmlns:r="http://schemas.openxmlformats.org/officeDocument/2006/relationships" xmlns:w14="http://schemas.microsoft.com/office/word/2010/wordml">
+              <w:rPr>
+                <w:rFonts w:ascii="Arial" w:hAnsi="Arial" w:eastAsia="Arial" w:cs="Arial"/>
+                <w:sz w:val="22"/>
+                <w:szCs w:val="22"/>
+                <w:color w:val="000000"/>
+              </w:rPr>
+              <w:t xml:space="preserve">41</w:t>
             </w:r>
           </w:p>
         </w:tc>
         <w:tc>
           <w:tcPr>
             <w:tcBorders>
-              <w:bottom w:val="single" w:sz="16" w:space="0" w:color="666666"/>
-              <w:top w:val="none" w:sz="0" w:space="0" w:color="000000"/>
-              <w:left w:val="none" w:sz="0" w:space="0" w:color="000000"/>
-              <w:right w:val="none" w:sz="0" w:space="0" w:color="000000"/>
+              <w:bottom w:val="single" w:sz="8" w:space="0" w:color="666666"/>
             </w:tcBorders>
             <w:shd w:val="clear" w:color="auto" w:fill="FFFFFF"/>
             <w:tcMar>
@@ -2220,22 +942,12 @@
           <w:p>
             <w:pPr>
               <w:jc w:val="right"/>
-              <w:keepNext/>
-              <w:pBdr>
-                <w:bottom w:val="none" w:sz="0" w:space="0" w:color="000000"/>
-                <w:top w:val="none" w:sz="0" w:space="0" w:color="000000"/>
-                <w:left w:val="none" w:sz="0" w:space="0" w:color="000000"/>
-                <w:right w:val="none" w:sz="0" w:space="0" w:color="000000"/>
-              </w:pBdr>
-              <w:spacing w:after="100" w:before="100" w:line="240"/>
-              <w:ind w:firstLine="0" w:left="100" w:right="100"/>
-            </w:pPr>
-            <w:r>
-              <w:rPr>
-                <w:rFonts w:ascii="Arial"/>
-                <w:i w:val="false"/>
-                <w:b w:val="false"/>
-                <w:u w:val="none"/>
+              <w:spacing w:after="100" w:before="100" w:line="240"/>
+              <w:ind w:firstLine="0" w:left="100" w:right="100"/>
+            </w:pPr>
+            <w:r xmlns:w="http://schemas.openxmlformats.org/wordprocessingml/2006/main" xmlns:wp="http://schemas.openxmlformats.org/drawingml/2006/wordprocessingDrawing" xmlns:r="http://schemas.openxmlformats.org/officeDocument/2006/relationships" xmlns:w14="http://schemas.microsoft.com/office/word/2010/wordml">
+              <w:rPr>
+                <w:rFonts w:ascii="Arial" w:hAnsi="Arial" w:eastAsia="Arial" w:cs="Arial"/>
                 <w:sz w:val="22"/>
                 <w:szCs w:val="22"/>
                 <w:color w:val="000000"/>
@@ -2247,10 +959,7 @@
         <w:tc>
           <w:tcPr>
             <w:tcBorders>
-              <w:bottom w:val="single" w:sz="16" w:space="0" w:color="666666"/>
-              <w:top w:val="none" w:sz="0" w:space="0" w:color="000000"/>
-              <w:left w:val="none" w:sz="0" w:space="0" w:color="000000"/>
-              <w:right w:val="none" w:sz="0" w:space="0" w:color="000000"/>
+              <w:bottom w:val="single" w:sz="8" w:space="0" w:color="666666"/>
             </w:tcBorders>
             <w:shd w:val="clear" w:color="auto" w:fill="FFFFFF"/>
             <w:tcMar>
@@ -2264,37 +973,24 @@
           <w:p>
             <w:pPr>
               <w:jc w:val="right"/>
-              <w:keepNext/>
-              <w:pBdr>
-                <w:bottom w:val="none" w:sz="0" w:space="0" w:color="000000"/>
-                <w:top w:val="none" w:sz="0" w:space="0" w:color="000000"/>
-                <w:left w:val="none" w:sz="0" w:space="0" w:color="000000"/>
-                <w:right w:val="none" w:sz="0" w:space="0" w:color="000000"/>
-              </w:pBdr>
-              <w:spacing w:after="100" w:before="100" w:line="240"/>
-              <w:ind w:firstLine="0" w:left="100" w:right="100"/>
-            </w:pPr>
-            <w:r>
-              <w:rPr>
-                <w:rFonts w:ascii="Arial"/>
-                <w:i w:val="false"/>
-                <w:b w:val="false"/>
-                <w:u w:val="none"/>
-                <w:sz w:val="22"/>
-                <w:szCs w:val="22"/>
-                <w:color w:val="000000"/>
-              </w:rPr>
-              <w:t xml:space="preserve">5.972</w:t>
+              <w:spacing w:after="100" w:before="100" w:line="240"/>
+              <w:ind w:firstLine="0" w:left="100" w:right="100"/>
+            </w:pPr>
+            <w:r xmlns:w="http://schemas.openxmlformats.org/wordprocessingml/2006/main" xmlns:wp="http://schemas.openxmlformats.org/drawingml/2006/wordprocessingDrawing" xmlns:r="http://schemas.openxmlformats.org/officeDocument/2006/relationships" xmlns:w14="http://schemas.microsoft.com/office/word/2010/wordml">
+              <w:rPr>
+                <w:rFonts w:ascii="Arial" w:hAnsi="Arial" w:eastAsia="Arial" w:cs="Arial"/>
+                <w:sz w:val="22"/>
+                <w:szCs w:val="22"/>
+                <w:color w:val="000000"/>
+              </w:rPr>
+              <w:t xml:space="preserve">5.513</w:t>
             </w:r>
           </w:p>
         </w:tc>
         <w:tc>
           <w:tcPr>
             <w:tcBorders>
-              <w:bottom w:val="single" w:sz="16" w:space="0" w:color="666666"/>
-              <w:top w:val="none" w:sz="0" w:space="0" w:color="000000"/>
-              <w:left w:val="none" w:sz="0" w:space="0" w:color="000000"/>
-              <w:right w:val="none" w:sz="0" w:space="0" w:color="000000"/>
+              <w:bottom w:val="single" w:sz="8" w:space="0" w:color="666666"/>
             </w:tcBorders>
             <w:shd w:val="clear" w:color="auto" w:fill="FFFFFF"/>
             <w:tcMar>
@@ -2308,27 +1004,17 @@
           <w:p>
             <w:pPr>
               <w:jc w:val="right"/>
-              <w:keepNext/>
-              <w:pBdr>
-                <w:bottom w:val="none" w:sz="0" w:space="0" w:color="000000"/>
-                <w:top w:val="none" w:sz="0" w:space="0" w:color="000000"/>
-                <w:left w:val="none" w:sz="0" w:space="0" w:color="000000"/>
-                <w:right w:val="none" w:sz="0" w:space="0" w:color="000000"/>
-              </w:pBdr>
-              <w:spacing w:after="100" w:before="100" w:line="240"/>
-              <w:ind w:firstLine="0" w:left="100" w:right="100"/>
-            </w:pPr>
-            <w:r>
-              <w:rPr>
-                <w:rFonts w:ascii="Arial"/>
-                <w:i w:val="false"/>
-                <w:b w:val="false"/>
-                <w:u w:val="none"/>
-                <w:sz w:val="22"/>
-                <w:szCs w:val="22"/>
-                <w:color w:val="000000"/>
-              </w:rPr>
-              <w:t xml:space="preserve">0.994</w:t>
+              <w:spacing w:after="100" w:before="100" w:line="240"/>
+              <w:ind w:firstLine="0" w:left="100" w:right="100"/>
+            </w:pPr>
+            <w:r xmlns:w="http://schemas.openxmlformats.org/wordprocessingml/2006/main" xmlns:wp="http://schemas.openxmlformats.org/drawingml/2006/wordprocessingDrawing" xmlns:r="http://schemas.openxmlformats.org/officeDocument/2006/relationships" xmlns:w14="http://schemas.microsoft.com/office/word/2010/wordml">
+              <w:rPr>
+                <w:rFonts w:ascii="Arial" w:hAnsi="Arial" w:eastAsia="Arial" w:cs="Arial"/>
+                <w:sz w:val="22"/>
+                <w:szCs w:val="22"/>
+                <w:color w:val="000000"/>
+              </w:rPr>
+              <w:t xml:space="preserve">0.999</w:t>
             </w:r>
           </w:p>
         </w:tc>

</xml_diff>